<commit_message>
chore: fixing line in document
</commit_message>
<xml_diff>
--- a/public/templates/dynamic-invoice.docx
+++ b/public/templates/dynamic-invoice.docx
@@ -1,12 +1,9 @@
 
 <file path=word/document.xml><?xml version="1.0" encoding="utf-8"?>
-<w:document xmlns:mc="http://schemas.openxmlformats.org/markup-compatibility/2006" xmlns:o="urn:schemas-microsoft-com:office:office" xmlns:r="http://schemas.openxmlformats.org/officeDocument/2006/relationships" xmlns:m="http://schemas.openxmlformats.org/officeDocument/2006/math" xmlns:v="urn:schemas-microsoft-com:vml" xmlns:wp="http://schemas.openxmlformats.org/drawingml/2006/wordprocessingDrawing" xmlns:w10="urn:schemas-microsoft-com:office:word" xmlns:w="http://schemas.openxmlformats.org/wordprocessingml/2006/main" xmlns:wne="http://schemas.microsoft.com/office/word/2006/wordml" xmlns:sl="http://schemas.openxmlformats.org/schemaLibrary/2006/main" xmlns:a="http://schemas.openxmlformats.org/drawingml/2006/main" xmlns:pic="http://schemas.openxmlformats.org/drawingml/2006/picture" xmlns:c="http://schemas.openxmlformats.org/drawingml/2006/chart" xmlns:lc="http://schemas.openxmlformats.org/drawingml/2006/lockedCanvas" xmlns:dgm="http://schemas.openxmlformats.org/drawingml/2006/diagram" xmlns:wps="http://schemas.microsoft.com/office/word/2010/wordprocessingShape" xmlns:wpg="http://schemas.microsoft.com/office/word/2010/wordprocessingGroup" xmlns:w14="http://schemas.microsoft.com/office/word/2010/wordml" xmlns:w15="http://schemas.microsoft.com/office/word/2012/wordml">
+<w:document xmlns:mc="http://schemas.openxmlformats.org/markup-compatibility/2006" xmlns:o="urn:schemas-microsoft-com:office:office" xmlns:r="http://schemas.openxmlformats.org/officeDocument/2006/relationships" xmlns:m="http://schemas.openxmlformats.org/officeDocument/2006/math" xmlns:v="urn:schemas-microsoft-com:vml" xmlns:wp="http://schemas.openxmlformats.org/drawingml/2006/wordprocessingDrawing" xmlns:w10="urn:schemas-microsoft-com:office:word" xmlns:w="http://schemas.openxmlformats.org/wordprocessingml/2006/main" xmlns:wne="http://schemas.microsoft.com/office/word/2006/wordml" xmlns:sl="http://schemas.openxmlformats.org/schemaLibrary/2006/main" xmlns:a="http://schemas.openxmlformats.org/drawingml/2006/main" xmlns:pic="http://schemas.openxmlformats.org/drawingml/2006/picture" xmlns:c="http://schemas.openxmlformats.org/drawingml/2006/chart" xmlns:lc="http://schemas.openxmlformats.org/drawingml/2006/lockedCanvas" xmlns:dgm="http://schemas.openxmlformats.org/drawingml/2006/diagram" xmlns:wps="http://schemas.microsoft.com/office/word/2010/wordprocessingShape" xmlns:wpg="http://schemas.microsoft.com/office/word/2010/wordprocessingGroup" xmlns:w14="http://schemas.microsoft.com/office/word/2010/wordml" xmlns:w15="http://schemas.microsoft.com/office/word/2012/wordml" xmlns:w16="http://schemas.microsoft.com/office/word/2018/wordml" xmlns:w16cex="http://schemas.microsoft.com/office/word/2018/wordml/cex" xmlns:w16cid="http://schemas.microsoft.com/office/word/2016/wordml/cid" xmlns="http://schemas.microsoft.com/office/tasks/2019/documenttasks" xmlns:cr="http://schemas.microsoft.com/office/comments/2020/reactions">
   <w:body>
     <w:p>
       <w:pPr>
-        <w:keepNext w:val="0"/>
-        <w:keepLines w:val="0"/>
-        <w:pageBreakBefore w:val="0"/>
         <w:widowControl w:val="0"/>
         <w:pBdr>
           <w:top w:space="0" w:sz="0" w:val="nil"/>
@@ -15,22 +12,11 @@
           <w:right w:space="0" w:sz="0" w:val="nil"/>
           <w:between w:space="0" w:sz="0" w:val="nil"/>
         </w:pBdr>
-        <w:shd w:fill="auto" w:val="clear"/>
-        <w:spacing w:after="0" w:before="0" w:line="276" w:lineRule="auto"/>
-        <w:ind w:left="0" w:right="0" w:firstLine="0"/>
-        <w:jc w:val="left"/>
+        <w:spacing w:line="276" w:lineRule="auto"/>
         <w:rPr>
-          <w:rFonts w:ascii="Arial" w:cs="Arial" w:eastAsia="Arial" w:hAnsi="Arial"/>
-          <w:b w:val="0"/>
-          <w:i w:val="0"/>
-          <w:smallCaps w:val="0"/>
-          <w:strike w:val="0"/>
           <w:color w:val="000000"/>
           <w:sz w:val="22"/>
           <w:szCs w:val="22"/>
-          <w:u w:val="none"/>
-          <w:shd w:fill="auto" w:val="clear"/>
-          <w:vertAlign w:val="baseline"/>
         </w:rPr>
       </w:pPr>
       <w:r>
@@ -38,54 +24,20 @@
           <w:rtl w:val="0"/>
         </w:rPr>
       </w:r>
-      <w:r>
-        <w:drawing>
-          <wp:anchor allowOverlap="1" behindDoc="0" distB="114300" distT="114300" distL="114300" distR="114300" hidden="0" layoutInCell="1" locked="0" relativeHeight="0" simplePos="0">
-            <wp:simplePos x="0" y="0"/>
-            <wp:positionH relativeFrom="column">
-              <wp:posOffset>361950</wp:posOffset>
-            </wp:positionH>
-            <wp:positionV relativeFrom="paragraph">
-              <wp:posOffset>266700</wp:posOffset>
-            </wp:positionV>
-            <wp:extent cx="1357313" cy="1236841"/>
-            <wp:effectExtent b="0" l="0" r="0" t="0"/>
-            <wp:wrapNone/>
-            <wp:docPr id="1" name="image1.jpg"/>
-            <a:graphic>
-              <a:graphicData uri="http://schemas.openxmlformats.org/drawingml/2006/picture">
-                <pic:pic>
-                  <pic:nvPicPr>
-                    <pic:cNvPr id="0" name="image1.jpg"/>
-                    <pic:cNvPicPr preferRelativeResize="0"/>
-                  </pic:nvPicPr>
-                  <pic:blipFill>
-                    <a:blip r:embed="rId6"/>
-                    <a:srcRect b="0" l="0" r="0" t="0"/>
-                    <a:stretch>
-                      <a:fillRect/>
-                    </a:stretch>
-                  </pic:blipFill>
-                  <pic:spPr>
-                    <a:xfrm>
-                      <a:off x="0" y="0"/>
-                      <a:ext cx="1357313" cy="1236841"/>
-                    </a:xfrm>
-                    <a:prstGeom prst="rect"/>
-                    <a:ln/>
-                  </pic:spPr>
-                </pic:pic>
-              </a:graphicData>
-            </a:graphic>
-          </wp:anchor>
-        </w:drawing>
-      </w:r>
     </w:p>
     <w:tbl>
       <w:tblPr>
         <w:tblStyle w:val="Table1"/>
         <w:tblW w:w="10072.0" w:type="dxa"/>
         <w:jc w:val="left"/>
+        <w:tblBorders>
+          <w:top w:color="ffffff" w:space="0" w:sz="8" w:val="single"/>
+          <w:left w:color="ffffff" w:space="0" w:sz="8" w:val="single"/>
+          <w:bottom w:color="ffffff" w:space="0" w:sz="8" w:val="single"/>
+          <w:right w:color="ffffff" w:space="0" w:sz="8" w:val="single"/>
+          <w:insideH w:color="ffffff" w:space="0" w:sz="8" w:val="single"/>
+          <w:insideV w:color="ffffff" w:space="0" w:sz="8" w:val="single"/>
+        </w:tblBorders>
         <w:tblLayout w:type="fixed"/>
         <w:tblLook w:val="0000"/>
       </w:tblPr>
@@ -102,7 +54,7 @@
       <w:tr>
         <w:trPr>
           <w:cantSplit w:val="0"/>
-          <w:trHeight w:val="864" w:hRule="atLeast"/>
+          <w:trHeight w:val="2460" w:hRule="atLeast"/>
           <w:tblHeader w:val="0"/>
         </w:trPr>
         <w:tc>
@@ -111,21 +63,54 @@
             <w:pPr>
               <w:pStyle w:val="Heading3"/>
               <w:rPr>
-                <w:rFonts w:ascii="Arial" w:cs="Arial" w:eastAsia="Arial" w:hAnsi="Arial"/>
                 <w:b w:val="0"/>
                 <w:i w:val="1"/>
                 <w:smallCaps w:val="0"/>
-                <w:strike w:val="0"/>
                 <w:color w:val="7f7f7f"/>
-                <w:sz w:val="18"/>
-                <w:szCs w:val="18"/>
-                <w:u w:val="none"/>
-                <w:shd w:fill="auto" w:val="clear"/>
-                <w:vertAlign w:val="baseline"/>
-              </w:rPr>
-            </w:pPr>
-            <w:bookmarkStart w:colFirst="0" w:colLast="0" w:name="_xwx44tdbkky" w:id="0"/>
+              </w:rPr>
+            </w:pPr>
+            <w:bookmarkStart w:colFirst="0" w:colLast="0" w:name="_gjdgxs" w:id="0"/>
             <w:bookmarkEnd w:id="0"/>
+            <w:r>
+              <w:rPr>
+                <w:b w:val="0"/>
+                <w:i w:val="1"/>
+                <w:smallCaps w:val="0"/>
+                <w:color w:val="7f7f7f"/>
+              </w:rPr>
+              <w:drawing>
+                <wp:inline distB="114300" distT="114300" distL="114300" distR="114300">
+                  <wp:extent cx="1256912" cy="1277350"/>
+                  <wp:effectExtent b="0" l="0" r="0" t="0"/>
+                  <wp:docPr id="1" name="image1.png"/>
+                  <a:graphic>
+                    <a:graphicData uri="http://schemas.openxmlformats.org/drawingml/2006/picture">
+                      <pic:pic>
+                        <pic:nvPicPr>
+                          <pic:cNvPr id="0" name="image1.png"/>
+                          <pic:cNvPicPr preferRelativeResize="0"/>
+                        </pic:nvPicPr>
+                        <pic:blipFill>
+                          <a:blip r:embed="rId6"/>
+                          <a:srcRect b="0" l="0" r="0" t="0"/>
+                          <a:stretch>
+                            <a:fillRect/>
+                          </a:stretch>
+                        </pic:blipFill>
+                        <pic:spPr>
+                          <a:xfrm>
+                            <a:off x="0" y="0"/>
+                            <a:ext cx="1256912" cy="1277350"/>
+                          </a:xfrm>
+                          <a:prstGeom prst="rect"/>
+                          <a:ln/>
+                        </pic:spPr>
+                      </pic:pic>
+                    </a:graphicData>
+                  </a:graphic>
+                </wp:inline>
+              </w:drawing>
+            </w:r>
             <w:r>
               <w:rPr>
                 <w:rtl w:val="0"/>
@@ -227,9 +212,11 @@
         <w:tc>
           <w:tcPr>
             <w:tcMar>
-              <w:top w:w="259.0" w:type="dxa"/>
-            </w:tcMar>
-            <w:vAlign w:val="bottom"/>
+              <w:top w:w="0.0" w:type="dxa"/>
+              <w:left w:w="0.0" w:type="dxa"/>
+              <w:bottom w:w="0.0" w:type="dxa"/>
+              <w:right w:w="0.0" w:type="dxa"/>
+            </w:tcMar>
           </w:tcPr>
           <w:p>
             <w:pPr>
@@ -240,8 +227,60 @@
               <w:rPr>
                 <w:rtl w:val="0"/>
               </w:rPr>
-            </w:r>
-          </w:p>
+              <w:t xml:space="preserve">RECIPIENT:</w:t>
+            </w:r>
+          </w:p>
+          <w:p>
+            <w:pPr>
+              <w:rPr/>
+            </w:pPr>
+            <w:r>
+              <w:rPr>
+                <w:rtl w:val="0"/>
+              </w:rPr>
+              <w:t xml:space="preserve">{{cs_name}}</w:t>
+            </w:r>
+          </w:p>
+          <w:p>
+            <w:pPr>
+              <w:rPr/>
+            </w:pPr>
+            <w:r>
+              <w:rPr>
+                <w:rtl w:val="0"/>
+              </w:rPr>
+              <w:t xml:space="preserve">{{cs_company_name}}</w:t>
+            </w:r>
+          </w:p>
+          <w:p>
+            <w:pPr>
+              <w:rPr/>
+            </w:pPr>
+            <w:r>
+              <w:rPr>
+                <w:rtl w:val="0"/>
+              </w:rPr>
+              <w:t xml:space="preserve">{{cs_company_address}}</w:t>
+            </w:r>
+          </w:p>
+          <w:p>
+            <w:pPr>
+              <w:rPr/>
+            </w:pPr>
+            <w:r>
+              <w:rPr>
+                <w:rtl w:val="0"/>
+              </w:rPr>
+              <w:t xml:space="preserve">Phone: {{cs_phone}}</w:t>
+            </w:r>
+          </w:p>
+        </w:tc>
+        <w:tc>
+          <w:tcPr>
+            <w:tcMar>
+              <w:top w:w="0.0" w:type="dxa"/>
+            </w:tcMar>
+          </w:tcPr>
           <w:p>
             <w:pPr>
               <w:pStyle w:val="Heading3"/>
@@ -251,70 +290,6 @@
               <w:rPr>
                 <w:rtl w:val="0"/>
               </w:rPr>
-              <w:t xml:space="preserve">RECIPIENT:</w:t>
-            </w:r>
-          </w:p>
-          <w:p>
-            <w:pPr>
-              <w:rPr/>
-            </w:pPr>
-            <w:r>
-              <w:rPr>
-                <w:rtl w:val="0"/>
-              </w:rPr>
-              <w:t xml:space="preserve">{{cs_name}}</w:t>
-            </w:r>
-          </w:p>
-          <w:p>
-            <w:pPr>
-              <w:rPr/>
-            </w:pPr>
-            <w:r>
-              <w:rPr>
-                <w:rtl w:val="0"/>
-              </w:rPr>
-              <w:t xml:space="preserve">{{cs_company_name}}</w:t>
-            </w:r>
-          </w:p>
-          <w:p>
-            <w:pPr>
-              <w:rPr/>
-            </w:pPr>
-            <w:r>
-              <w:rPr>
-                <w:rtl w:val="0"/>
-              </w:rPr>
-              <w:t xml:space="preserve">{{cs_company_address}}</w:t>
-            </w:r>
-          </w:p>
-          <w:p>
-            <w:pPr>
-              <w:rPr/>
-            </w:pPr>
-            <w:r>
-              <w:rPr>
-                <w:rtl w:val="0"/>
-              </w:rPr>
-              <w:t xml:space="preserve">Phone: {{cs_phone}}</w:t>
-            </w:r>
-          </w:p>
-        </w:tc>
-        <w:tc>
-          <w:tcPr>
-            <w:tcMar>
-              <w:top w:w="0.0" w:type="dxa"/>
-            </w:tcMar>
-            <w:vAlign w:val="bottom"/>
-          </w:tcPr>
-          <w:p>
-            <w:pPr>
-              <w:pStyle w:val="Heading3"/>
-              <w:rPr/>
-            </w:pPr>
-            <w:r>
-              <w:rPr>
-                <w:rtl w:val="0"/>
-              </w:rPr>
               <w:t xml:space="preserve">FROM:</w:t>
             </w:r>
           </w:p>
@@ -337,29 +312,42 @@
               <w:rPr>
                 <w:rtl w:val="0"/>
               </w:rPr>
-              <w:t xml:space="preserve">{{c_name}}</w:t>
-            </w:r>
-          </w:p>
-          <w:p>
-            <w:pPr>
-              <w:rPr/>
-            </w:pPr>
-            <w:r>
-              <w:rPr>
-                <w:rtl w:val="0"/>
-              </w:rPr>
-              <w:t xml:space="preserve">{{c_address}}</w:t>
-            </w:r>
-          </w:p>
-          <w:p>
-            <w:pPr>
-              <w:rPr/>
-            </w:pPr>
-            <w:r>
-              <w:rPr>
-                <w:rtl w:val="0"/>
-              </w:rPr>
-              <w:t xml:space="preserve">Phone: {{c_phone}}</w:t>
+              <w:t xml:space="preserve">PT. Mega Gemilang Semesta</w:t>
+            </w:r>
+          </w:p>
+          <w:p>
+            <w:pPr>
+              <w:rPr/>
+            </w:pPr>
+            <w:r>
+              <w:rPr>
+                <w:rtl w:val="0"/>
+              </w:rPr>
+              <w:t xml:space="preserve">Jl. Brigjend Katamso No.245, Kp. Baru, Kec. Medan Maimun, Kota Medan, Sumatera Utara 20158</w:t>
+            </w:r>
+          </w:p>
+          <w:p>
+            <w:pPr>
+              <w:rPr/>
+            </w:pPr>
+            <w:r>
+              <w:rPr>
+                <w:rtl w:val="0"/>
+              </w:rPr>
+              <w:t xml:space="preserve">Phone: </w:t>
+            </w:r>
+            <w:r>
+              <w:rPr>
+                <w:rFonts w:ascii="Roboto" w:cs="Roboto" w:eastAsia="Roboto" w:hAnsi="Roboto"/>
+                <w:highlight w:val="white"/>
+                <w:rtl w:val="0"/>
+              </w:rPr>
+              <w:t xml:space="preserve">(+62) 0812-6006-536</w:t>
+            </w:r>
+            <w:r>
+              <w:rPr>
+                <w:rtl w:val="0"/>
+              </w:rPr>
             </w:r>
           </w:p>
         </w:tc>
@@ -367,9 +355,6 @@
     </w:tbl>
     <w:p>
       <w:pPr>
-        <w:keepNext w:val="0"/>
-        <w:keepLines w:val="0"/>
-        <w:pageBreakBefore w:val="0"/>
         <w:widowControl w:val="0"/>
         <w:pBdr>
           <w:top w:space="0" w:sz="0" w:val="nil"/>
@@ -378,10 +363,7 @@
           <w:right w:space="0" w:sz="0" w:val="nil"/>
           <w:between w:space="0" w:sz="0" w:val="nil"/>
         </w:pBdr>
-        <w:shd w:fill="auto" w:val="clear"/>
-        <w:spacing w:after="0" w:before="0" w:line="276" w:lineRule="auto"/>
-        <w:ind w:left="0" w:right="0" w:firstLine="0"/>
-        <w:jc w:val="left"/>
+        <w:spacing w:line="276" w:lineRule="auto"/>
         <w:rPr/>
       </w:pPr>
       <w:r>
@@ -459,9 +441,6 @@
     </w:tbl>
     <w:p>
       <w:pPr>
-        <w:keepNext w:val="0"/>
-        <w:keepLines w:val="0"/>
-        <w:pageBreakBefore w:val="0"/>
         <w:widowControl w:val="0"/>
         <w:pBdr>
           <w:top w:space="0" w:sz="0" w:val="nil"/>
@@ -470,10 +449,7 @@
           <w:right w:space="0" w:sz="0" w:val="nil"/>
           <w:between w:space="0" w:sz="0" w:val="nil"/>
         </w:pBdr>
-        <w:shd w:fill="auto" w:val="clear"/>
-        <w:spacing w:after="0" w:before="0" w:line="276" w:lineRule="auto"/>
-        <w:ind w:left="0" w:right="0" w:firstLine="0"/>
-        <w:jc w:val="left"/>
+        <w:spacing w:line="276" w:lineRule="auto"/>
         <w:rPr/>
       </w:pPr>
       <w:r>
@@ -653,10 +629,6 @@
           </w:tcPr>
           <w:p>
             <w:pPr>
-              <w:keepNext w:val="0"/>
-              <w:keepLines w:val="0"/>
-              <w:pageBreakBefore w:val="0"/>
-              <w:widowControl w:val="1"/>
               <w:pBdr>
                 <w:top w:space="0" w:sz="0" w:val="nil"/>
                 <w:left w:space="0" w:sz="0" w:val="nil"/>
@@ -664,37 +636,14 @@
                 <w:right w:space="0" w:sz="0" w:val="nil"/>
                 <w:between w:space="0" w:sz="0" w:val="nil"/>
               </w:pBdr>
-              <w:shd w:fill="auto" w:val="clear"/>
-              <w:spacing w:after="0" w:before="0" w:line="264" w:lineRule="auto"/>
-              <w:ind w:left="0" w:right="0" w:firstLine="0"/>
               <w:jc w:val="center"/>
               <w:rPr>
-                <w:rFonts w:ascii="Arial" w:cs="Arial" w:eastAsia="Arial" w:hAnsi="Arial"/>
-                <w:b w:val="0"/>
-                <w:i w:val="0"/>
-                <w:smallCaps w:val="0"/>
-                <w:strike w:val="0"/>
-                <w:color w:val="000000"/>
-                <w:sz w:val="18"/>
-                <w:szCs w:val="18"/>
-                <w:u w:val="none"/>
-                <w:shd w:fill="auto" w:val="clear"/>
-                <w:vertAlign w:val="baseline"/>
-              </w:rPr>
-            </w:pPr>
-            <w:r>
-              <w:rPr>
-                <w:rFonts w:ascii="Arial" w:cs="Arial" w:eastAsia="Arial" w:hAnsi="Arial"/>
-                <w:b w:val="0"/>
-                <w:i w:val="0"/>
-                <w:smallCaps w:val="0"/>
-                <w:strike w:val="0"/>
-                <w:color w:val="000000"/>
-                <w:sz w:val="18"/>
-                <w:szCs w:val="18"/>
-                <w:u w:val="none"/>
-                <w:shd w:fill="auto" w:val="clear"/>
-                <w:vertAlign w:val="baseline"/>
+                <w:color w:val="000000"/>
+              </w:rPr>
+            </w:pPr>
+            <w:r>
+              <w:rPr>
+                <w:color w:val="000000"/>
                 <w:rtl w:val="0"/>
               </w:rPr>
               <w:t xml:space="preserve">{{p_qty_1}}</w:t>
@@ -767,10 +716,6 @@
           </w:tcPr>
           <w:p>
             <w:pPr>
-              <w:keepNext w:val="0"/>
-              <w:keepLines w:val="0"/>
-              <w:pageBreakBefore w:val="0"/>
-              <w:widowControl w:val="1"/>
               <w:pBdr>
                 <w:top w:space="0" w:sz="0" w:val="nil"/>
                 <w:left w:space="0" w:sz="0" w:val="nil"/>
@@ -778,37 +723,14 @@
                 <w:right w:space="0" w:sz="0" w:val="nil"/>
                 <w:between w:space="0" w:sz="0" w:val="nil"/>
               </w:pBdr>
-              <w:shd w:fill="auto" w:val="clear"/>
-              <w:spacing w:after="0" w:before="0" w:line="264" w:lineRule="auto"/>
-              <w:ind w:left="0" w:right="0" w:firstLine="0"/>
               <w:jc w:val="right"/>
               <w:rPr>
-                <w:rFonts w:ascii="Arial" w:cs="Arial" w:eastAsia="Arial" w:hAnsi="Arial"/>
-                <w:b w:val="0"/>
-                <w:i w:val="0"/>
-                <w:smallCaps w:val="0"/>
-                <w:strike w:val="0"/>
-                <w:color w:val="000000"/>
-                <w:sz w:val="18"/>
-                <w:szCs w:val="18"/>
-                <w:u w:val="none"/>
-                <w:shd w:fill="auto" w:val="clear"/>
-                <w:vertAlign w:val="baseline"/>
-              </w:rPr>
-            </w:pPr>
-            <w:r>
-              <w:rPr>
-                <w:rFonts w:ascii="Arial" w:cs="Arial" w:eastAsia="Arial" w:hAnsi="Arial"/>
-                <w:b w:val="0"/>
-                <w:i w:val="0"/>
-                <w:smallCaps w:val="0"/>
-                <w:strike w:val="0"/>
-                <w:color w:val="000000"/>
-                <w:sz w:val="18"/>
-                <w:szCs w:val="18"/>
-                <w:u w:val="none"/>
-                <w:shd w:fill="auto" w:val="clear"/>
-                <w:vertAlign w:val="baseline"/>
+                <w:color w:val="000000"/>
+              </w:rPr>
+            </w:pPr>
+            <w:r>
+              <w:rPr>
+                <w:color w:val="000000"/>
                 <w:rtl w:val="0"/>
               </w:rPr>
               <w:t xml:space="preserve">{{price_1}}</w:t>
@@ -830,10 +752,6 @@
           </w:tcPr>
           <w:p>
             <w:pPr>
-              <w:keepNext w:val="0"/>
-              <w:keepLines w:val="0"/>
-              <w:pageBreakBefore w:val="0"/>
-              <w:widowControl w:val="1"/>
               <w:pBdr>
                 <w:top w:space="0" w:sz="0" w:val="nil"/>
                 <w:left w:space="0" w:sz="0" w:val="nil"/>
@@ -841,37 +759,14 @@
                 <w:right w:space="0" w:sz="0" w:val="nil"/>
                 <w:between w:space="0" w:sz="0" w:val="nil"/>
               </w:pBdr>
-              <w:shd w:fill="auto" w:val="clear"/>
-              <w:spacing w:after="0" w:before="0" w:line="264" w:lineRule="auto"/>
-              <w:ind w:left="0" w:right="0" w:firstLine="0"/>
               <w:jc w:val="right"/>
               <w:rPr>
-                <w:rFonts w:ascii="Arial" w:cs="Arial" w:eastAsia="Arial" w:hAnsi="Arial"/>
-                <w:b w:val="0"/>
-                <w:i w:val="0"/>
-                <w:smallCaps w:val="0"/>
-                <w:strike w:val="0"/>
-                <w:color w:val="000000"/>
-                <w:sz w:val="18"/>
-                <w:szCs w:val="18"/>
-                <w:u w:val="none"/>
-                <w:shd w:fill="auto" w:val="clear"/>
-                <w:vertAlign w:val="baseline"/>
-              </w:rPr>
-            </w:pPr>
-            <w:r>
-              <w:rPr>
-                <w:rFonts w:ascii="Arial" w:cs="Arial" w:eastAsia="Arial" w:hAnsi="Arial"/>
-                <w:b w:val="0"/>
-                <w:i w:val="0"/>
-                <w:smallCaps w:val="0"/>
-                <w:strike w:val="0"/>
-                <w:color w:val="000000"/>
-                <w:sz w:val="18"/>
-                <w:szCs w:val="18"/>
-                <w:u w:val="none"/>
-                <w:shd w:fill="auto" w:val="clear"/>
-                <w:vertAlign w:val="baseline"/>
+                <w:color w:val="000000"/>
+              </w:rPr>
+            </w:pPr>
+            <w:r>
+              <w:rPr>
+                <w:color w:val="000000"/>
                 <w:rtl w:val="0"/>
               </w:rPr>
               <w:t xml:space="preserve">{{ptl_1}}</w:t>
@@ -896,10 +791,6 @@
           </w:tcPr>
           <w:p>
             <w:pPr>
-              <w:keepNext w:val="0"/>
-              <w:keepLines w:val="0"/>
-              <w:pageBreakBefore w:val="0"/>
-              <w:widowControl w:val="1"/>
               <w:pBdr>
                 <w:top w:space="0" w:sz="0" w:val="nil"/>
                 <w:left w:space="0" w:sz="0" w:val="nil"/>
@@ -907,37 +798,14 @@
                 <w:right w:space="0" w:sz="0" w:val="nil"/>
                 <w:between w:space="0" w:sz="0" w:val="nil"/>
               </w:pBdr>
-              <w:shd w:fill="auto" w:val="clear"/>
-              <w:spacing w:after="0" w:before="0" w:line="264" w:lineRule="auto"/>
-              <w:ind w:left="0" w:right="0" w:firstLine="0"/>
               <w:jc w:val="center"/>
               <w:rPr>
-                <w:rFonts w:ascii="Arial" w:cs="Arial" w:eastAsia="Arial" w:hAnsi="Arial"/>
-                <w:b w:val="0"/>
-                <w:i w:val="0"/>
-                <w:smallCaps w:val="0"/>
-                <w:strike w:val="0"/>
-                <w:color w:val="000000"/>
-                <w:sz w:val="18"/>
-                <w:szCs w:val="18"/>
-                <w:u w:val="none"/>
-                <w:shd w:fill="auto" w:val="clear"/>
-                <w:vertAlign w:val="baseline"/>
-              </w:rPr>
-            </w:pPr>
-            <w:r>
-              <w:rPr>
-                <w:rFonts w:ascii="Arial" w:cs="Arial" w:eastAsia="Arial" w:hAnsi="Arial"/>
-                <w:b w:val="0"/>
-                <w:i w:val="0"/>
-                <w:smallCaps w:val="0"/>
-                <w:strike w:val="0"/>
-                <w:color w:val="000000"/>
-                <w:sz w:val="18"/>
-                <w:szCs w:val="18"/>
-                <w:u w:val="none"/>
-                <w:shd w:fill="auto" w:val="clear"/>
-                <w:vertAlign w:val="baseline"/>
+                <w:color w:val="000000"/>
+              </w:rPr>
+            </w:pPr>
+            <w:r>
+              <w:rPr>
+                <w:color w:val="000000"/>
                 <w:rtl w:val="0"/>
               </w:rPr>
               <w:t xml:space="preserve">{{p_qty_2}}</w:t>
@@ -1010,10 +878,6 @@
           </w:tcPr>
           <w:p>
             <w:pPr>
-              <w:keepNext w:val="0"/>
-              <w:keepLines w:val="0"/>
-              <w:pageBreakBefore w:val="0"/>
-              <w:widowControl w:val="1"/>
               <w:pBdr>
                 <w:top w:space="0" w:sz="0" w:val="nil"/>
                 <w:left w:space="0" w:sz="0" w:val="nil"/>
@@ -1021,37 +885,14 @@
                 <w:right w:space="0" w:sz="0" w:val="nil"/>
                 <w:between w:space="0" w:sz="0" w:val="nil"/>
               </w:pBdr>
-              <w:shd w:fill="auto" w:val="clear"/>
-              <w:spacing w:after="0" w:before="0" w:line="264" w:lineRule="auto"/>
-              <w:ind w:left="0" w:right="0" w:firstLine="0"/>
               <w:jc w:val="right"/>
               <w:rPr>
-                <w:rFonts w:ascii="Arial" w:cs="Arial" w:eastAsia="Arial" w:hAnsi="Arial"/>
-                <w:b w:val="0"/>
-                <w:i w:val="0"/>
-                <w:smallCaps w:val="0"/>
-                <w:strike w:val="0"/>
-                <w:color w:val="000000"/>
-                <w:sz w:val="18"/>
-                <w:szCs w:val="18"/>
-                <w:u w:val="none"/>
-                <w:shd w:fill="auto" w:val="clear"/>
-                <w:vertAlign w:val="baseline"/>
-              </w:rPr>
-            </w:pPr>
-            <w:r>
-              <w:rPr>
-                <w:rFonts w:ascii="Arial" w:cs="Arial" w:eastAsia="Arial" w:hAnsi="Arial"/>
-                <w:b w:val="0"/>
-                <w:i w:val="0"/>
-                <w:smallCaps w:val="0"/>
-                <w:strike w:val="0"/>
-                <w:color w:val="000000"/>
-                <w:sz w:val="18"/>
-                <w:szCs w:val="18"/>
-                <w:u w:val="none"/>
-                <w:shd w:fill="auto" w:val="clear"/>
-                <w:vertAlign w:val="baseline"/>
+                <w:color w:val="000000"/>
+              </w:rPr>
+            </w:pPr>
+            <w:r>
+              <w:rPr>
+                <w:color w:val="000000"/>
                 <w:rtl w:val="0"/>
               </w:rPr>
               <w:t xml:space="preserve">{{price_2}}</w:t>
@@ -1073,10 +914,6 @@
           </w:tcPr>
           <w:p>
             <w:pPr>
-              <w:keepNext w:val="0"/>
-              <w:keepLines w:val="0"/>
-              <w:pageBreakBefore w:val="0"/>
-              <w:widowControl w:val="1"/>
               <w:pBdr>
                 <w:top w:space="0" w:sz="0" w:val="nil"/>
                 <w:left w:space="0" w:sz="0" w:val="nil"/>
@@ -1084,37 +921,14 @@
                 <w:right w:space="0" w:sz="0" w:val="nil"/>
                 <w:between w:space="0" w:sz="0" w:val="nil"/>
               </w:pBdr>
-              <w:shd w:fill="auto" w:val="clear"/>
-              <w:spacing w:after="0" w:before="0" w:line="264" w:lineRule="auto"/>
-              <w:ind w:left="0" w:right="0" w:firstLine="0"/>
               <w:jc w:val="right"/>
               <w:rPr>
-                <w:rFonts w:ascii="Arial" w:cs="Arial" w:eastAsia="Arial" w:hAnsi="Arial"/>
-                <w:b w:val="0"/>
-                <w:i w:val="0"/>
-                <w:smallCaps w:val="0"/>
-                <w:strike w:val="0"/>
-                <w:color w:val="000000"/>
-                <w:sz w:val="18"/>
-                <w:szCs w:val="18"/>
-                <w:u w:val="none"/>
-                <w:shd w:fill="auto" w:val="clear"/>
-                <w:vertAlign w:val="baseline"/>
-              </w:rPr>
-            </w:pPr>
-            <w:r>
-              <w:rPr>
-                <w:rFonts w:ascii="Arial" w:cs="Arial" w:eastAsia="Arial" w:hAnsi="Arial"/>
-                <w:b w:val="0"/>
-                <w:i w:val="0"/>
-                <w:smallCaps w:val="0"/>
-                <w:strike w:val="0"/>
-                <w:color w:val="000000"/>
-                <w:sz w:val="18"/>
-                <w:szCs w:val="18"/>
-                <w:u w:val="none"/>
-                <w:shd w:fill="auto" w:val="clear"/>
-                <w:vertAlign w:val="baseline"/>
+                <w:color w:val="000000"/>
+              </w:rPr>
+            </w:pPr>
+            <w:r>
+              <w:rPr>
+                <w:color w:val="000000"/>
                 <w:rtl w:val="0"/>
               </w:rPr>
               <w:t xml:space="preserve">{{ptl_2}}</w:t>
@@ -1139,10 +953,6 @@
           </w:tcPr>
           <w:p>
             <w:pPr>
-              <w:keepNext w:val="0"/>
-              <w:keepLines w:val="0"/>
-              <w:pageBreakBefore w:val="0"/>
-              <w:widowControl w:val="1"/>
               <w:pBdr>
                 <w:top w:space="0" w:sz="0" w:val="nil"/>
                 <w:left w:space="0" w:sz="0" w:val="nil"/>
@@ -1150,37 +960,14 @@
                 <w:right w:space="0" w:sz="0" w:val="nil"/>
                 <w:between w:space="0" w:sz="0" w:val="nil"/>
               </w:pBdr>
-              <w:shd w:fill="auto" w:val="clear"/>
-              <w:spacing w:after="0" w:before="0" w:line="264" w:lineRule="auto"/>
-              <w:ind w:left="0" w:right="0" w:firstLine="0"/>
               <w:jc w:val="center"/>
               <w:rPr>
-                <w:rFonts w:ascii="Arial" w:cs="Arial" w:eastAsia="Arial" w:hAnsi="Arial"/>
-                <w:b w:val="0"/>
-                <w:i w:val="0"/>
-                <w:smallCaps w:val="0"/>
-                <w:strike w:val="0"/>
-                <w:color w:val="000000"/>
-                <w:sz w:val="18"/>
-                <w:szCs w:val="18"/>
-                <w:u w:val="none"/>
-                <w:shd w:fill="auto" w:val="clear"/>
-                <w:vertAlign w:val="baseline"/>
-              </w:rPr>
-            </w:pPr>
-            <w:r>
-              <w:rPr>
-                <w:rFonts w:ascii="Arial" w:cs="Arial" w:eastAsia="Arial" w:hAnsi="Arial"/>
-                <w:b w:val="0"/>
-                <w:i w:val="0"/>
-                <w:smallCaps w:val="0"/>
-                <w:strike w:val="0"/>
-                <w:color w:val="000000"/>
-                <w:sz w:val="18"/>
-                <w:szCs w:val="18"/>
-                <w:u w:val="none"/>
-                <w:shd w:fill="auto" w:val="clear"/>
-                <w:vertAlign w:val="baseline"/>
+                <w:color w:val="000000"/>
+              </w:rPr>
+            </w:pPr>
+            <w:r>
+              <w:rPr>
+                <w:color w:val="000000"/>
                 <w:rtl w:val="0"/>
               </w:rPr>
               <w:t xml:space="preserve">{{p_qty_3}}</w:t>
@@ -1279,10 +1066,6 @@
           </w:tcPr>
           <w:p>
             <w:pPr>
-              <w:keepNext w:val="0"/>
-              <w:keepLines w:val="0"/>
-              <w:pageBreakBefore w:val="0"/>
-              <w:widowControl w:val="1"/>
               <w:pBdr>
                 <w:top w:space="0" w:sz="0" w:val="nil"/>
                 <w:left w:space="0" w:sz="0" w:val="nil"/>
@@ -1290,37 +1073,14 @@
                 <w:right w:space="0" w:sz="0" w:val="nil"/>
                 <w:between w:space="0" w:sz="0" w:val="nil"/>
               </w:pBdr>
-              <w:shd w:fill="auto" w:val="clear"/>
-              <w:spacing w:after="0" w:before="0" w:line="264" w:lineRule="auto"/>
-              <w:ind w:left="0" w:right="0" w:firstLine="0"/>
               <w:jc w:val="right"/>
               <w:rPr>
-                <w:rFonts w:ascii="Arial" w:cs="Arial" w:eastAsia="Arial" w:hAnsi="Arial"/>
-                <w:b w:val="0"/>
-                <w:i w:val="0"/>
-                <w:smallCaps w:val="0"/>
-                <w:strike w:val="0"/>
-                <w:color w:val="000000"/>
-                <w:sz w:val="18"/>
-                <w:szCs w:val="18"/>
-                <w:u w:val="none"/>
-                <w:shd w:fill="auto" w:val="clear"/>
-                <w:vertAlign w:val="baseline"/>
-              </w:rPr>
-            </w:pPr>
-            <w:r>
-              <w:rPr>
-                <w:rFonts w:ascii="Arial" w:cs="Arial" w:eastAsia="Arial" w:hAnsi="Arial"/>
-                <w:b w:val="0"/>
-                <w:i w:val="0"/>
-                <w:smallCaps w:val="0"/>
-                <w:strike w:val="0"/>
-                <w:color w:val="000000"/>
-                <w:sz w:val="18"/>
-                <w:szCs w:val="18"/>
-                <w:u w:val="none"/>
-                <w:shd w:fill="auto" w:val="clear"/>
-                <w:vertAlign w:val="baseline"/>
+                <w:color w:val="000000"/>
+              </w:rPr>
+            </w:pPr>
+            <w:r>
+              <w:rPr>
+                <w:color w:val="000000"/>
                 <w:rtl w:val="0"/>
               </w:rPr>
               <w:t xml:space="preserve">{{ptl_3}}</w:t>
@@ -1345,10 +1105,6 @@
           </w:tcPr>
           <w:p>
             <w:pPr>
-              <w:keepNext w:val="0"/>
-              <w:keepLines w:val="0"/>
-              <w:pageBreakBefore w:val="0"/>
-              <w:widowControl w:val="1"/>
               <w:pBdr>
                 <w:top w:space="0" w:sz="0" w:val="nil"/>
                 <w:left w:space="0" w:sz="0" w:val="nil"/>
@@ -1356,37 +1112,14 @@
                 <w:right w:space="0" w:sz="0" w:val="nil"/>
                 <w:between w:space="0" w:sz="0" w:val="nil"/>
               </w:pBdr>
-              <w:shd w:fill="auto" w:val="clear"/>
-              <w:spacing w:after="0" w:before="0" w:line="264" w:lineRule="auto"/>
-              <w:ind w:left="0" w:right="0" w:firstLine="0"/>
               <w:jc w:val="center"/>
               <w:rPr>
-                <w:rFonts w:ascii="Arial" w:cs="Arial" w:eastAsia="Arial" w:hAnsi="Arial"/>
-                <w:b w:val="0"/>
-                <w:i w:val="0"/>
-                <w:smallCaps w:val="0"/>
-                <w:strike w:val="0"/>
-                <w:color w:val="000000"/>
-                <w:sz w:val="18"/>
-                <w:szCs w:val="18"/>
-                <w:u w:val="none"/>
-                <w:shd w:fill="auto" w:val="clear"/>
-                <w:vertAlign w:val="baseline"/>
-              </w:rPr>
-            </w:pPr>
-            <w:r>
-              <w:rPr>
-                <w:rFonts w:ascii="Arial" w:cs="Arial" w:eastAsia="Arial" w:hAnsi="Arial"/>
-                <w:b w:val="0"/>
-                <w:i w:val="0"/>
-                <w:smallCaps w:val="0"/>
-                <w:strike w:val="0"/>
-                <w:color w:val="000000"/>
-                <w:sz w:val="18"/>
-                <w:szCs w:val="18"/>
-                <w:u w:val="none"/>
-                <w:shd w:fill="auto" w:val="clear"/>
-                <w:vertAlign w:val="baseline"/>
+                <w:color w:val="000000"/>
+              </w:rPr>
+            </w:pPr>
+            <w:r>
+              <w:rPr>
+                <w:color w:val="000000"/>
                 <w:rtl w:val="0"/>
               </w:rPr>
               <w:t xml:space="preserve">{{p_qty_4}}</w:t>
@@ -1459,10 +1192,6 @@
           </w:tcPr>
           <w:p>
             <w:pPr>
-              <w:keepNext w:val="0"/>
-              <w:keepLines w:val="0"/>
-              <w:pageBreakBefore w:val="0"/>
-              <w:widowControl w:val="1"/>
               <w:pBdr>
                 <w:top w:space="0" w:sz="0" w:val="nil"/>
                 <w:left w:space="0" w:sz="0" w:val="nil"/>
@@ -1470,37 +1199,14 @@
                 <w:right w:space="0" w:sz="0" w:val="nil"/>
                 <w:between w:space="0" w:sz="0" w:val="nil"/>
               </w:pBdr>
-              <w:shd w:fill="auto" w:val="clear"/>
-              <w:spacing w:after="0" w:before="0" w:line="264" w:lineRule="auto"/>
-              <w:ind w:left="0" w:right="0" w:firstLine="0"/>
               <w:jc w:val="right"/>
               <w:rPr>
-                <w:rFonts w:ascii="Arial" w:cs="Arial" w:eastAsia="Arial" w:hAnsi="Arial"/>
-                <w:b w:val="0"/>
-                <w:i w:val="0"/>
-                <w:smallCaps w:val="0"/>
-                <w:strike w:val="0"/>
-                <w:color w:val="000000"/>
-                <w:sz w:val="18"/>
-                <w:szCs w:val="18"/>
-                <w:u w:val="none"/>
-                <w:shd w:fill="auto" w:val="clear"/>
-                <w:vertAlign w:val="baseline"/>
-              </w:rPr>
-            </w:pPr>
-            <w:r>
-              <w:rPr>
-                <w:rFonts w:ascii="Arial" w:cs="Arial" w:eastAsia="Arial" w:hAnsi="Arial"/>
-                <w:b w:val="0"/>
-                <w:i w:val="0"/>
-                <w:smallCaps w:val="0"/>
-                <w:strike w:val="0"/>
-                <w:color w:val="000000"/>
-                <w:sz w:val="18"/>
-                <w:szCs w:val="18"/>
-                <w:u w:val="none"/>
-                <w:shd w:fill="auto" w:val="clear"/>
-                <w:vertAlign w:val="baseline"/>
+                <w:color w:val="000000"/>
+              </w:rPr>
+            </w:pPr>
+            <w:r>
+              <w:rPr>
+                <w:color w:val="000000"/>
                 <w:rtl w:val="0"/>
               </w:rPr>
               <w:t xml:space="preserve">{{price_4}}</w:t>
@@ -1522,10 +1228,6 @@
           </w:tcPr>
           <w:p>
             <w:pPr>
-              <w:keepNext w:val="0"/>
-              <w:keepLines w:val="0"/>
-              <w:pageBreakBefore w:val="0"/>
-              <w:widowControl w:val="1"/>
               <w:pBdr>
                 <w:top w:space="0" w:sz="0" w:val="nil"/>
                 <w:left w:space="0" w:sz="0" w:val="nil"/>
@@ -1533,37 +1235,14 @@
                 <w:right w:space="0" w:sz="0" w:val="nil"/>
                 <w:between w:space="0" w:sz="0" w:val="nil"/>
               </w:pBdr>
-              <w:shd w:fill="auto" w:val="clear"/>
-              <w:spacing w:after="0" w:before="0" w:line="264" w:lineRule="auto"/>
-              <w:ind w:left="0" w:right="0" w:firstLine="0"/>
               <w:jc w:val="right"/>
               <w:rPr>
-                <w:rFonts w:ascii="Arial" w:cs="Arial" w:eastAsia="Arial" w:hAnsi="Arial"/>
-                <w:b w:val="0"/>
-                <w:i w:val="0"/>
-                <w:smallCaps w:val="0"/>
-                <w:strike w:val="0"/>
-                <w:color w:val="000000"/>
-                <w:sz w:val="18"/>
-                <w:szCs w:val="18"/>
-                <w:u w:val="none"/>
-                <w:shd w:fill="auto" w:val="clear"/>
-                <w:vertAlign w:val="baseline"/>
-              </w:rPr>
-            </w:pPr>
-            <w:r>
-              <w:rPr>
-                <w:rFonts w:ascii="Arial" w:cs="Arial" w:eastAsia="Arial" w:hAnsi="Arial"/>
-                <w:b w:val="0"/>
-                <w:i w:val="0"/>
-                <w:smallCaps w:val="0"/>
-                <w:strike w:val="0"/>
-                <w:color w:val="000000"/>
-                <w:sz w:val="18"/>
-                <w:szCs w:val="18"/>
-                <w:u w:val="none"/>
-                <w:shd w:fill="auto" w:val="clear"/>
-                <w:vertAlign w:val="baseline"/>
+                <w:color w:val="000000"/>
+              </w:rPr>
+            </w:pPr>
+            <w:r>
+              <w:rPr>
+                <w:color w:val="000000"/>
                 <w:rtl w:val="0"/>
               </w:rPr>
               <w:t xml:space="preserve">{{pt</w:t>
@@ -1576,17 +1255,7 @@
             </w:r>
             <w:r>
               <w:rPr>
-                <w:rFonts w:ascii="Arial" w:cs="Arial" w:eastAsia="Arial" w:hAnsi="Arial"/>
-                <w:b w:val="0"/>
-                <w:i w:val="0"/>
-                <w:smallCaps w:val="0"/>
-                <w:strike w:val="0"/>
-                <w:color w:val="000000"/>
-                <w:sz w:val="18"/>
-                <w:szCs w:val="18"/>
-                <w:u w:val="none"/>
-                <w:shd w:fill="auto" w:val="clear"/>
-                <w:vertAlign w:val="baseline"/>
+                <w:color w:val="000000"/>
                 <w:rtl w:val="0"/>
               </w:rPr>
               <w:t xml:space="preserve">_4}}</w:t>
@@ -1611,10 +1280,6 @@
           </w:tcPr>
           <w:p>
             <w:pPr>
-              <w:keepNext w:val="0"/>
-              <w:keepLines w:val="0"/>
-              <w:pageBreakBefore w:val="0"/>
-              <w:widowControl w:val="1"/>
               <w:pBdr>
                 <w:top w:space="0" w:sz="0" w:val="nil"/>
                 <w:left w:space="0" w:sz="0" w:val="nil"/>
@@ -1622,37 +1287,14 @@
                 <w:right w:space="0" w:sz="0" w:val="nil"/>
                 <w:between w:space="0" w:sz="0" w:val="nil"/>
               </w:pBdr>
-              <w:shd w:fill="auto" w:val="clear"/>
-              <w:spacing w:after="0" w:before="0" w:line="264" w:lineRule="auto"/>
-              <w:ind w:left="0" w:right="0" w:firstLine="0"/>
               <w:jc w:val="center"/>
               <w:rPr>
-                <w:rFonts w:ascii="Arial" w:cs="Arial" w:eastAsia="Arial" w:hAnsi="Arial"/>
-                <w:b w:val="0"/>
-                <w:i w:val="0"/>
-                <w:smallCaps w:val="0"/>
-                <w:strike w:val="0"/>
-                <w:color w:val="000000"/>
-                <w:sz w:val="18"/>
-                <w:szCs w:val="18"/>
-                <w:u w:val="none"/>
-                <w:shd w:fill="auto" w:val="clear"/>
-                <w:vertAlign w:val="baseline"/>
-              </w:rPr>
-            </w:pPr>
-            <w:r>
-              <w:rPr>
-                <w:rFonts w:ascii="Arial" w:cs="Arial" w:eastAsia="Arial" w:hAnsi="Arial"/>
-                <w:b w:val="0"/>
-                <w:i w:val="0"/>
-                <w:smallCaps w:val="0"/>
-                <w:strike w:val="0"/>
-                <w:color w:val="000000"/>
-                <w:sz w:val="18"/>
-                <w:szCs w:val="18"/>
-                <w:u w:val="none"/>
-                <w:shd w:fill="auto" w:val="clear"/>
-                <w:vertAlign w:val="baseline"/>
+                <w:color w:val="000000"/>
+              </w:rPr>
+            </w:pPr>
+            <w:r>
+              <w:rPr>
+                <w:color w:val="000000"/>
                 <w:rtl w:val="0"/>
               </w:rPr>
               <w:t xml:space="preserve">{{p_qty_5}}</w:t>
@@ -1725,10 +1367,6 @@
           </w:tcPr>
           <w:p>
             <w:pPr>
-              <w:keepNext w:val="0"/>
-              <w:keepLines w:val="0"/>
-              <w:pageBreakBefore w:val="0"/>
-              <w:widowControl w:val="1"/>
               <w:pBdr>
                 <w:top w:space="0" w:sz="0" w:val="nil"/>
                 <w:left w:space="0" w:sz="0" w:val="nil"/>
@@ -1736,37 +1374,14 @@
                 <w:right w:space="0" w:sz="0" w:val="nil"/>
                 <w:between w:space="0" w:sz="0" w:val="nil"/>
               </w:pBdr>
-              <w:shd w:fill="auto" w:val="clear"/>
-              <w:spacing w:after="0" w:before="0" w:line="264" w:lineRule="auto"/>
-              <w:ind w:left="0" w:right="0" w:firstLine="0"/>
               <w:jc w:val="right"/>
               <w:rPr>
-                <w:rFonts w:ascii="Arial" w:cs="Arial" w:eastAsia="Arial" w:hAnsi="Arial"/>
-                <w:b w:val="0"/>
-                <w:i w:val="0"/>
-                <w:smallCaps w:val="0"/>
-                <w:strike w:val="0"/>
-                <w:color w:val="000000"/>
-                <w:sz w:val="18"/>
-                <w:szCs w:val="18"/>
-                <w:u w:val="none"/>
-                <w:shd w:fill="auto" w:val="clear"/>
-                <w:vertAlign w:val="baseline"/>
-              </w:rPr>
-            </w:pPr>
-            <w:r>
-              <w:rPr>
-                <w:rFonts w:ascii="Arial" w:cs="Arial" w:eastAsia="Arial" w:hAnsi="Arial"/>
-                <w:b w:val="0"/>
-                <w:i w:val="0"/>
-                <w:smallCaps w:val="0"/>
-                <w:strike w:val="0"/>
-                <w:color w:val="000000"/>
-                <w:sz w:val="18"/>
-                <w:szCs w:val="18"/>
-                <w:u w:val="none"/>
-                <w:shd w:fill="auto" w:val="clear"/>
-                <w:vertAlign w:val="baseline"/>
+                <w:color w:val="000000"/>
+              </w:rPr>
+            </w:pPr>
+            <w:r>
+              <w:rPr>
+                <w:color w:val="000000"/>
                 <w:rtl w:val="0"/>
               </w:rPr>
               <w:t xml:space="preserve">{{price_5}}</w:t>
@@ -1788,10 +1403,6 @@
           </w:tcPr>
           <w:p>
             <w:pPr>
-              <w:keepNext w:val="0"/>
-              <w:keepLines w:val="0"/>
-              <w:pageBreakBefore w:val="0"/>
-              <w:widowControl w:val="1"/>
               <w:pBdr>
                 <w:top w:space="0" w:sz="0" w:val="nil"/>
                 <w:left w:space="0" w:sz="0" w:val="nil"/>
@@ -1799,37 +1410,14 @@
                 <w:right w:space="0" w:sz="0" w:val="nil"/>
                 <w:between w:space="0" w:sz="0" w:val="nil"/>
               </w:pBdr>
-              <w:shd w:fill="auto" w:val="clear"/>
-              <w:spacing w:after="0" w:before="0" w:line="264" w:lineRule="auto"/>
-              <w:ind w:left="0" w:right="0" w:firstLine="0"/>
               <w:jc w:val="right"/>
               <w:rPr>
-                <w:rFonts w:ascii="Arial" w:cs="Arial" w:eastAsia="Arial" w:hAnsi="Arial"/>
-                <w:b w:val="0"/>
-                <w:i w:val="0"/>
-                <w:smallCaps w:val="0"/>
-                <w:strike w:val="0"/>
-                <w:color w:val="000000"/>
-                <w:sz w:val="18"/>
-                <w:szCs w:val="18"/>
-                <w:u w:val="none"/>
-                <w:shd w:fill="auto" w:val="clear"/>
-                <w:vertAlign w:val="baseline"/>
-              </w:rPr>
-            </w:pPr>
-            <w:r>
-              <w:rPr>
-                <w:rFonts w:ascii="Arial" w:cs="Arial" w:eastAsia="Arial" w:hAnsi="Arial"/>
-                <w:b w:val="0"/>
-                <w:i w:val="0"/>
-                <w:smallCaps w:val="0"/>
-                <w:strike w:val="0"/>
-                <w:color w:val="000000"/>
-                <w:sz w:val="18"/>
-                <w:szCs w:val="18"/>
-                <w:u w:val="none"/>
-                <w:shd w:fill="auto" w:val="clear"/>
-                <w:vertAlign w:val="baseline"/>
+                <w:color w:val="000000"/>
+              </w:rPr>
+            </w:pPr>
+            <w:r>
+              <w:rPr>
+                <w:color w:val="000000"/>
                 <w:rtl w:val="0"/>
               </w:rPr>
               <w:t xml:space="preserve">{{ptl_5}}</w:t>
@@ -1854,10 +1442,6 @@
           </w:tcPr>
           <w:p>
             <w:pPr>
-              <w:keepNext w:val="0"/>
-              <w:keepLines w:val="0"/>
-              <w:pageBreakBefore w:val="0"/>
-              <w:widowControl w:val="1"/>
               <w:pBdr>
                 <w:top w:space="0" w:sz="0" w:val="nil"/>
                 <w:left w:space="0" w:sz="0" w:val="nil"/>
@@ -1865,37 +1449,14 @@
                 <w:right w:space="0" w:sz="0" w:val="nil"/>
                 <w:between w:space="0" w:sz="0" w:val="nil"/>
               </w:pBdr>
-              <w:shd w:fill="auto" w:val="clear"/>
-              <w:spacing w:after="0" w:before="0" w:line="264" w:lineRule="auto"/>
-              <w:ind w:left="0" w:right="0" w:firstLine="0"/>
               <w:jc w:val="center"/>
               <w:rPr>
-                <w:rFonts w:ascii="Arial" w:cs="Arial" w:eastAsia="Arial" w:hAnsi="Arial"/>
-                <w:b w:val="0"/>
-                <w:i w:val="0"/>
-                <w:smallCaps w:val="0"/>
-                <w:strike w:val="0"/>
-                <w:color w:val="000000"/>
-                <w:sz w:val="18"/>
-                <w:szCs w:val="18"/>
-                <w:u w:val="none"/>
-                <w:shd w:fill="auto" w:val="clear"/>
-                <w:vertAlign w:val="baseline"/>
-              </w:rPr>
-            </w:pPr>
-            <w:r>
-              <w:rPr>
-                <w:rFonts w:ascii="Arial" w:cs="Arial" w:eastAsia="Arial" w:hAnsi="Arial"/>
-                <w:b w:val="0"/>
-                <w:i w:val="0"/>
-                <w:smallCaps w:val="0"/>
-                <w:strike w:val="0"/>
-                <w:color w:val="000000"/>
-                <w:sz w:val="18"/>
-                <w:szCs w:val="18"/>
-                <w:u w:val="none"/>
-                <w:shd w:fill="auto" w:val="clear"/>
-                <w:vertAlign w:val="baseline"/>
+                <w:color w:val="000000"/>
+              </w:rPr>
+            </w:pPr>
+            <w:r>
+              <w:rPr>
+                <w:color w:val="000000"/>
                 <w:rtl w:val="0"/>
               </w:rPr>
               <w:t xml:space="preserve">{{p_qty_6}}</w:t>
@@ -1968,10 +1529,6 @@
           </w:tcPr>
           <w:p>
             <w:pPr>
-              <w:keepNext w:val="0"/>
-              <w:keepLines w:val="0"/>
-              <w:pageBreakBefore w:val="0"/>
-              <w:widowControl w:val="1"/>
               <w:pBdr>
                 <w:top w:space="0" w:sz="0" w:val="nil"/>
                 <w:left w:space="0" w:sz="0" w:val="nil"/>
@@ -1979,37 +1536,14 @@
                 <w:right w:space="0" w:sz="0" w:val="nil"/>
                 <w:between w:space="0" w:sz="0" w:val="nil"/>
               </w:pBdr>
-              <w:shd w:fill="auto" w:val="clear"/>
-              <w:spacing w:after="0" w:before="0" w:line="264" w:lineRule="auto"/>
-              <w:ind w:left="0" w:right="0" w:firstLine="0"/>
               <w:jc w:val="right"/>
               <w:rPr>
-                <w:rFonts w:ascii="Arial" w:cs="Arial" w:eastAsia="Arial" w:hAnsi="Arial"/>
-                <w:b w:val="0"/>
-                <w:i w:val="0"/>
-                <w:smallCaps w:val="0"/>
-                <w:strike w:val="0"/>
-                <w:color w:val="000000"/>
-                <w:sz w:val="18"/>
-                <w:szCs w:val="18"/>
-                <w:u w:val="none"/>
-                <w:shd w:fill="auto" w:val="clear"/>
-                <w:vertAlign w:val="baseline"/>
-              </w:rPr>
-            </w:pPr>
-            <w:r>
-              <w:rPr>
-                <w:rFonts w:ascii="Arial" w:cs="Arial" w:eastAsia="Arial" w:hAnsi="Arial"/>
-                <w:b w:val="0"/>
-                <w:i w:val="0"/>
-                <w:smallCaps w:val="0"/>
-                <w:strike w:val="0"/>
-                <w:color w:val="000000"/>
-                <w:sz w:val="18"/>
-                <w:szCs w:val="18"/>
-                <w:u w:val="none"/>
-                <w:shd w:fill="auto" w:val="clear"/>
-                <w:vertAlign w:val="baseline"/>
+                <w:color w:val="000000"/>
+              </w:rPr>
+            </w:pPr>
+            <w:r>
+              <w:rPr>
+                <w:color w:val="000000"/>
                 <w:rtl w:val="0"/>
               </w:rPr>
               <w:t xml:space="preserve">{{price_6}}</w:t>
@@ -2031,10 +1565,6 @@
           </w:tcPr>
           <w:p>
             <w:pPr>
-              <w:keepNext w:val="0"/>
-              <w:keepLines w:val="0"/>
-              <w:pageBreakBefore w:val="0"/>
-              <w:widowControl w:val="1"/>
               <w:pBdr>
                 <w:top w:space="0" w:sz="0" w:val="nil"/>
                 <w:left w:space="0" w:sz="0" w:val="nil"/>
@@ -2042,22 +1572,9 @@
                 <w:right w:space="0" w:sz="0" w:val="nil"/>
                 <w:between w:space="0" w:sz="0" w:val="nil"/>
               </w:pBdr>
-              <w:shd w:fill="auto" w:val="clear"/>
-              <w:spacing w:after="0" w:before="0" w:line="264" w:lineRule="auto"/>
-              <w:ind w:left="0" w:right="0" w:firstLine="0"/>
               <w:jc w:val="right"/>
               <w:rPr>
-                <w:rFonts w:ascii="Arial" w:cs="Arial" w:eastAsia="Arial" w:hAnsi="Arial"/>
-                <w:b w:val="0"/>
-                <w:i w:val="0"/>
-                <w:smallCaps w:val="0"/>
-                <w:strike w:val="0"/>
-                <w:color w:val="000000"/>
-                <w:sz w:val="18"/>
-                <w:szCs w:val="18"/>
-                <w:u w:val="none"/>
-                <w:shd w:fill="auto" w:val="clear"/>
-                <w:vertAlign w:val="baseline"/>
+                <w:color w:val="000000"/>
               </w:rPr>
             </w:pPr>
             <w:r>
@@ -2091,10 +1608,6 @@
           </w:tcPr>
           <w:p>
             <w:pPr>
-              <w:keepNext w:val="0"/>
-              <w:keepLines w:val="0"/>
-              <w:pageBreakBefore w:val="0"/>
-              <w:widowControl w:val="1"/>
               <w:pBdr>
                 <w:top w:space="0" w:sz="0" w:val="nil"/>
                 <w:left w:space="0" w:sz="0" w:val="nil"/>
@@ -2102,37 +1615,14 @@
                 <w:right w:space="0" w:sz="0" w:val="nil"/>
                 <w:between w:space="0" w:sz="0" w:val="nil"/>
               </w:pBdr>
-              <w:shd w:fill="auto" w:val="clear"/>
-              <w:spacing w:after="0" w:before="0" w:line="264" w:lineRule="auto"/>
-              <w:ind w:left="0" w:right="0" w:firstLine="0"/>
               <w:jc w:val="center"/>
               <w:rPr>
-                <w:rFonts w:ascii="Arial" w:cs="Arial" w:eastAsia="Arial" w:hAnsi="Arial"/>
-                <w:b w:val="0"/>
-                <w:i w:val="0"/>
-                <w:smallCaps w:val="0"/>
-                <w:strike w:val="0"/>
-                <w:color w:val="000000"/>
-                <w:sz w:val="18"/>
-                <w:szCs w:val="18"/>
-                <w:u w:val="none"/>
-                <w:shd w:fill="auto" w:val="clear"/>
-                <w:vertAlign w:val="baseline"/>
-              </w:rPr>
-            </w:pPr>
-            <w:r>
-              <w:rPr>
-                <w:rFonts w:ascii="Arial" w:cs="Arial" w:eastAsia="Arial" w:hAnsi="Arial"/>
-                <w:b w:val="0"/>
-                <w:i w:val="0"/>
-                <w:smallCaps w:val="0"/>
-                <w:strike w:val="0"/>
-                <w:color w:val="000000"/>
-                <w:sz w:val="18"/>
-                <w:szCs w:val="18"/>
-                <w:u w:val="none"/>
-                <w:shd w:fill="auto" w:val="clear"/>
-                <w:vertAlign w:val="baseline"/>
+                <w:color w:val="000000"/>
+              </w:rPr>
+            </w:pPr>
+            <w:r>
+              <w:rPr>
+                <w:color w:val="000000"/>
                 <w:rtl w:val="0"/>
               </w:rPr>
               <w:t xml:space="preserve">{{p_qty_7}}</w:t>
@@ -2231,10 +1721,6 @@
           </w:tcPr>
           <w:p>
             <w:pPr>
-              <w:keepNext w:val="0"/>
-              <w:keepLines w:val="0"/>
-              <w:pageBreakBefore w:val="0"/>
-              <w:widowControl w:val="1"/>
               <w:pBdr>
                 <w:top w:space="0" w:sz="0" w:val="nil"/>
                 <w:left w:space="0" w:sz="0" w:val="nil"/>
@@ -2242,37 +1728,14 @@
                 <w:right w:space="0" w:sz="0" w:val="nil"/>
                 <w:between w:space="0" w:sz="0" w:val="nil"/>
               </w:pBdr>
-              <w:shd w:fill="auto" w:val="clear"/>
-              <w:spacing w:after="0" w:before="0" w:line="264" w:lineRule="auto"/>
-              <w:ind w:left="0" w:right="0" w:firstLine="0"/>
               <w:jc w:val="right"/>
               <w:rPr>
-                <w:rFonts w:ascii="Arial" w:cs="Arial" w:eastAsia="Arial" w:hAnsi="Arial"/>
-                <w:b w:val="0"/>
-                <w:i w:val="0"/>
-                <w:smallCaps w:val="0"/>
-                <w:strike w:val="0"/>
-                <w:color w:val="000000"/>
-                <w:sz w:val="18"/>
-                <w:szCs w:val="18"/>
-                <w:u w:val="none"/>
-                <w:shd w:fill="auto" w:val="clear"/>
-                <w:vertAlign w:val="baseline"/>
-              </w:rPr>
-            </w:pPr>
-            <w:r>
-              <w:rPr>
-                <w:rFonts w:ascii="Arial" w:cs="Arial" w:eastAsia="Arial" w:hAnsi="Arial"/>
-                <w:b w:val="0"/>
-                <w:i w:val="0"/>
-                <w:smallCaps w:val="0"/>
-                <w:strike w:val="0"/>
-                <w:color w:val="000000"/>
-                <w:sz w:val="18"/>
-                <w:szCs w:val="18"/>
-                <w:u w:val="none"/>
-                <w:shd w:fill="auto" w:val="clear"/>
-                <w:vertAlign w:val="baseline"/>
+                <w:color w:val="000000"/>
+              </w:rPr>
+            </w:pPr>
+            <w:r>
+              <w:rPr>
+                <w:color w:val="000000"/>
                 <w:rtl w:val="0"/>
               </w:rPr>
               <w:t xml:space="preserve">{{ptl_7}}</w:t>
@@ -2297,10 +1760,6 @@
           </w:tcPr>
           <w:p>
             <w:pPr>
-              <w:keepNext w:val="0"/>
-              <w:keepLines w:val="0"/>
-              <w:pageBreakBefore w:val="0"/>
-              <w:widowControl w:val="1"/>
               <w:pBdr>
                 <w:top w:space="0" w:sz="0" w:val="nil"/>
                 <w:left w:space="0" w:sz="0" w:val="nil"/>
@@ -2308,37 +1767,14 @@
                 <w:right w:space="0" w:sz="0" w:val="nil"/>
                 <w:between w:space="0" w:sz="0" w:val="nil"/>
               </w:pBdr>
-              <w:shd w:fill="auto" w:val="clear"/>
-              <w:spacing w:after="0" w:before="0" w:line="264" w:lineRule="auto"/>
-              <w:ind w:left="0" w:right="0" w:firstLine="0"/>
               <w:jc w:val="center"/>
               <w:rPr>
-                <w:rFonts w:ascii="Arial" w:cs="Arial" w:eastAsia="Arial" w:hAnsi="Arial"/>
-                <w:b w:val="0"/>
-                <w:i w:val="0"/>
-                <w:smallCaps w:val="0"/>
-                <w:strike w:val="0"/>
-                <w:color w:val="000000"/>
-                <w:sz w:val="18"/>
-                <w:szCs w:val="18"/>
-                <w:u w:val="none"/>
-                <w:shd w:fill="auto" w:val="clear"/>
-                <w:vertAlign w:val="baseline"/>
-              </w:rPr>
-            </w:pPr>
-            <w:r>
-              <w:rPr>
-                <w:rFonts w:ascii="Arial" w:cs="Arial" w:eastAsia="Arial" w:hAnsi="Arial"/>
-                <w:b w:val="0"/>
-                <w:i w:val="0"/>
-                <w:smallCaps w:val="0"/>
-                <w:strike w:val="0"/>
-                <w:color w:val="000000"/>
-                <w:sz w:val="18"/>
-                <w:szCs w:val="18"/>
-                <w:u w:val="none"/>
-                <w:shd w:fill="auto" w:val="clear"/>
-                <w:vertAlign w:val="baseline"/>
+                <w:color w:val="000000"/>
+              </w:rPr>
+            </w:pPr>
+            <w:r>
+              <w:rPr>
+                <w:color w:val="000000"/>
                 <w:rtl w:val="0"/>
               </w:rPr>
               <w:t xml:space="preserve">{{p_qty_8}}</w:t>
@@ -2411,10 +1847,6 @@
           </w:tcPr>
           <w:p>
             <w:pPr>
-              <w:keepNext w:val="0"/>
-              <w:keepLines w:val="0"/>
-              <w:pageBreakBefore w:val="0"/>
-              <w:widowControl w:val="1"/>
               <w:pBdr>
                 <w:top w:space="0" w:sz="0" w:val="nil"/>
                 <w:left w:space="0" w:sz="0" w:val="nil"/>
@@ -2422,37 +1854,14 @@
                 <w:right w:space="0" w:sz="0" w:val="nil"/>
                 <w:between w:space="0" w:sz="0" w:val="nil"/>
               </w:pBdr>
-              <w:shd w:fill="auto" w:val="clear"/>
-              <w:spacing w:after="0" w:before="0" w:line="264" w:lineRule="auto"/>
-              <w:ind w:left="0" w:right="0" w:firstLine="0"/>
               <w:jc w:val="right"/>
               <w:rPr>
-                <w:rFonts w:ascii="Arial" w:cs="Arial" w:eastAsia="Arial" w:hAnsi="Arial"/>
-                <w:b w:val="0"/>
-                <w:i w:val="0"/>
-                <w:smallCaps w:val="0"/>
-                <w:strike w:val="0"/>
-                <w:color w:val="000000"/>
-                <w:sz w:val="18"/>
-                <w:szCs w:val="18"/>
-                <w:u w:val="none"/>
-                <w:shd w:fill="auto" w:val="clear"/>
-                <w:vertAlign w:val="baseline"/>
-              </w:rPr>
-            </w:pPr>
-            <w:r>
-              <w:rPr>
-                <w:rFonts w:ascii="Arial" w:cs="Arial" w:eastAsia="Arial" w:hAnsi="Arial"/>
-                <w:b w:val="0"/>
-                <w:i w:val="0"/>
-                <w:smallCaps w:val="0"/>
-                <w:strike w:val="0"/>
-                <w:color w:val="000000"/>
-                <w:sz w:val="18"/>
-                <w:szCs w:val="18"/>
-                <w:u w:val="none"/>
-                <w:shd w:fill="auto" w:val="clear"/>
-                <w:vertAlign w:val="baseline"/>
+                <w:color w:val="000000"/>
+              </w:rPr>
+            </w:pPr>
+            <w:r>
+              <w:rPr>
+                <w:color w:val="000000"/>
                 <w:rtl w:val="0"/>
               </w:rPr>
               <w:t xml:space="preserve">{{price_8}}</w:t>
@@ -2474,10 +1883,6 @@
           </w:tcPr>
           <w:p>
             <w:pPr>
-              <w:keepNext w:val="0"/>
-              <w:keepLines w:val="0"/>
-              <w:pageBreakBefore w:val="0"/>
-              <w:widowControl w:val="1"/>
               <w:pBdr>
                 <w:top w:space="0" w:sz="0" w:val="nil"/>
                 <w:left w:space="0" w:sz="0" w:val="nil"/>
@@ -2485,37 +1890,14 @@
                 <w:right w:space="0" w:sz="0" w:val="nil"/>
                 <w:between w:space="0" w:sz="0" w:val="nil"/>
               </w:pBdr>
-              <w:shd w:fill="auto" w:val="clear"/>
-              <w:spacing w:after="0" w:before="0" w:line="264" w:lineRule="auto"/>
-              <w:ind w:left="0" w:right="0" w:firstLine="0"/>
               <w:jc w:val="right"/>
               <w:rPr>
-                <w:rFonts w:ascii="Arial" w:cs="Arial" w:eastAsia="Arial" w:hAnsi="Arial"/>
-                <w:b w:val="0"/>
-                <w:i w:val="0"/>
-                <w:smallCaps w:val="0"/>
-                <w:strike w:val="0"/>
-                <w:color w:val="000000"/>
-                <w:sz w:val="18"/>
-                <w:szCs w:val="18"/>
-                <w:u w:val="none"/>
-                <w:shd w:fill="auto" w:val="clear"/>
-                <w:vertAlign w:val="baseline"/>
-              </w:rPr>
-            </w:pPr>
-            <w:r>
-              <w:rPr>
-                <w:rFonts w:ascii="Arial" w:cs="Arial" w:eastAsia="Arial" w:hAnsi="Arial"/>
-                <w:b w:val="0"/>
-                <w:i w:val="0"/>
-                <w:smallCaps w:val="0"/>
-                <w:strike w:val="0"/>
-                <w:color w:val="000000"/>
-                <w:sz w:val="18"/>
-                <w:szCs w:val="18"/>
-                <w:u w:val="none"/>
-                <w:shd w:fill="auto" w:val="clear"/>
-                <w:vertAlign w:val="baseline"/>
+                <w:color w:val="000000"/>
+              </w:rPr>
+            </w:pPr>
+            <w:r>
+              <w:rPr>
+                <w:color w:val="000000"/>
                 <w:rtl w:val="0"/>
               </w:rPr>
               <w:t xml:space="preserve">{{ptl_8}}</w:t>
@@ -2526,9 +1908,6 @@
     </w:tbl>
     <w:p>
       <w:pPr>
-        <w:keepNext w:val="0"/>
-        <w:keepLines w:val="0"/>
-        <w:pageBreakBefore w:val="0"/>
         <w:widowControl w:val="0"/>
         <w:pBdr>
           <w:top w:space="0" w:sz="0" w:val="nil"/>
@@ -2537,22 +1916,9 @@
           <w:right w:space="0" w:sz="0" w:val="nil"/>
           <w:between w:space="0" w:sz="0" w:val="nil"/>
         </w:pBdr>
-        <w:shd w:fill="auto" w:val="clear"/>
-        <w:spacing w:after="0" w:before="0" w:line="276" w:lineRule="auto"/>
-        <w:ind w:left="0" w:right="0" w:firstLine="0"/>
-        <w:jc w:val="left"/>
+        <w:spacing w:line="276" w:lineRule="auto"/>
         <w:rPr>
-          <w:rFonts w:ascii="Arial" w:cs="Arial" w:eastAsia="Arial" w:hAnsi="Arial"/>
-          <w:b w:val="0"/>
-          <w:i w:val="0"/>
-          <w:smallCaps w:val="0"/>
-          <w:strike w:val="0"/>
           <w:color w:val="000000"/>
-          <w:sz w:val="18"/>
-          <w:szCs w:val="18"/>
-          <w:u w:val="none"/>
-          <w:shd w:fill="auto" w:val="clear"/>
-          <w:vertAlign w:val="baseline"/>
         </w:rPr>
       </w:pPr>
       <w:r>
@@ -2612,7 +1978,7 @@
         <w:tc>
           <w:tcPr>
             <w:tcBorders>
-              <w:right w:color="a6a6a6" w:space="0" w:sz="4" w:val="single"/>
+              <w:right w:color="ffffff" w:space="0" w:sz="4" w:val="single"/>
             </w:tcBorders>
           </w:tcPr>
           <w:p>
@@ -2632,21 +1998,18 @@
         <w:tc>
           <w:tcPr>
             <w:tcBorders>
-              <w:left w:color="a6a6a6" w:space="0" w:sz="4" w:val="single"/>
-              <w:bottom w:color="a6a6a6" w:space="0" w:sz="4" w:val="single"/>
-              <w:right w:color="a6a6a6" w:space="0" w:sz="4" w:val="single"/>
-            </w:tcBorders>
-            <w:tcMar>
-              <w:left w:w="216.0" w:type="dxa"/>
-              <w:right w:w="216.0" w:type="dxa"/>
-            </w:tcMar>
-          </w:tcPr>
-          <w:p>
-            <w:pPr>
-              <w:keepNext w:val="0"/>
-              <w:keepLines w:val="0"/>
-              <w:pageBreakBefore w:val="0"/>
-              <w:widowControl w:val="1"/>
+              <w:top w:color="000000" w:space="0" w:sz="0" w:val="nil"/>
+              <w:left w:color="ffffff" w:space="0" w:sz="4" w:val="single"/>
+              <w:bottom w:color="ffffff" w:space="0" w:sz="4" w:val="single"/>
+              <w:right w:color="ffffff" w:space="0" w:sz="4" w:val="single"/>
+            </w:tcBorders>
+            <w:tcMar>
+              <w:left w:w="216.0" w:type="dxa"/>
+              <w:right w:w="216.0" w:type="dxa"/>
+            </w:tcMar>
+          </w:tcPr>
+          <w:p>
+            <w:pPr>
               <w:pBdr>
                 <w:top w:space="0" w:sz="0" w:val="nil"/>
                 <w:left w:space="0" w:sz="0" w:val="nil"/>
@@ -2654,37 +2017,15 @@
                 <w:right w:space="0" w:sz="0" w:val="nil"/>
                 <w:between w:space="0" w:sz="0" w:val="nil"/>
               </w:pBdr>
-              <w:shd w:fill="auto" w:val="clear"/>
-              <w:spacing w:after="0" w:before="0" w:line="264" w:lineRule="auto"/>
-              <w:ind w:left="0" w:right="0" w:firstLine="0"/>
+              <w:spacing w:line="264" w:lineRule="auto"/>
               <w:jc w:val="right"/>
               <w:rPr>
-                <w:rFonts w:ascii="Arial" w:cs="Arial" w:eastAsia="Arial" w:hAnsi="Arial"/>
-                <w:b w:val="0"/>
-                <w:i w:val="0"/>
-                <w:smallCaps w:val="0"/>
-                <w:strike w:val="0"/>
-                <w:color w:val="000000"/>
-                <w:sz w:val="18"/>
-                <w:szCs w:val="18"/>
-                <w:u w:val="none"/>
-                <w:shd w:fill="auto" w:val="clear"/>
-                <w:vertAlign w:val="baseline"/>
-              </w:rPr>
-            </w:pPr>
-            <w:r>
-              <w:rPr>
-                <w:rFonts w:ascii="Arial" w:cs="Arial" w:eastAsia="Arial" w:hAnsi="Arial"/>
-                <w:b w:val="0"/>
-                <w:i w:val="0"/>
-                <w:smallCaps w:val="0"/>
-                <w:strike w:val="0"/>
-                <w:color w:val="000000"/>
-                <w:sz w:val="18"/>
-                <w:szCs w:val="18"/>
-                <w:u w:val="none"/>
-                <w:shd w:fill="auto" w:val="clear"/>
-                <w:vertAlign w:val="baseline"/>
+                <w:color w:val="000000"/>
+              </w:rPr>
+            </w:pPr>
+            <w:r>
+              <w:rPr>
+                <w:color w:val="000000"/>
                 <w:rtl w:val="0"/>
               </w:rPr>
               <w:t xml:space="preserve">{{subtotal}}</w:t>
@@ -2715,7 +2056,7 @@
         <w:tc>
           <w:tcPr>
             <w:tcBorders>
-              <w:right w:color="a6a6a6" w:space="0" w:sz="4" w:val="single"/>
+              <w:right w:color="ffffff" w:space="0" w:sz="4" w:val="single"/>
             </w:tcBorders>
           </w:tcPr>
           <w:p>
@@ -2735,22 +2076,18 @@
         <w:tc>
           <w:tcPr>
             <w:tcBorders>
-              <w:top w:color="a6a6a6" w:space="0" w:sz="4" w:val="single"/>
-              <w:left w:color="a6a6a6" w:space="0" w:sz="4" w:val="single"/>
-              <w:bottom w:color="a6a6a6" w:space="0" w:sz="4" w:val="single"/>
-              <w:right w:color="a6a6a6" w:space="0" w:sz="4" w:val="single"/>
-            </w:tcBorders>
-            <w:tcMar>
-              <w:left w:w="216.0" w:type="dxa"/>
-              <w:right w:w="216.0" w:type="dxa"/>
-            </w:tcMar>
-          </w:tcPr>
-          <w:p>
-            <w:pPr>
-              <w:keepNext w:val="0"/>
-              <w:keepLines w:val="0"/>
-              <w:pageBreakBefore w:val="0"/>
-              <w:widowControl w:val="1"/>
+              <w:top w:color="ffffff" w:space="0" w:sz="4" w:val="single"/>
+              <w:left w:color="ffffff" w:space="0" w:sz="4" w:val="single"/>
+              <w:bottom w:color="ffffff" w:space="0" w:sz="4" w:val="single"/>
+              <w:right w:color="ffffff" w:space="0" w:sz="4" w:val="single"/>
+            </w:tcBorders>
+            <w:tcMar>
+              <w:left w:w="216.0" w:type="dxa"/>
+              <w:right w:w="216.0" w:type="dxa"/>
+            </w:tcMar>
+          </w:tcPr>
+          <w:p>
+            <w:pPr>
               <w:pBdr>
                 <w:top w:space="0" w:sz="0" w:val="nil"/>
                 <w:left w:space="0" w:sz="0" w:val="nil"/>
@@ -2758,37 +2095,15 @@
                 <w:right w:space="0" w:sz="0" w:val="nil"/>
                 <w:between w:space="0" w:sz="0" w:val="nil"/>
               </w:pBdr>
-              <w:shd w:fill="auto" w:val="clear"/>
-              <w:spacing w:after="0" w:before="0" w:line="264" w:lineRule="auto"/>
-              <w:ind w:left="0" w:right="0" w:firstLine="0"/>
+              <w:spacing w:line="264" w:lineRule="auto"/>
               <w:jc w:val="right"/>
               <w:rPr>
-                <w:rFonts w:ascii="Arial" w:cs="Arial" w:eastAsia="Arial" w:hAnsi="Arial"/>
-                <w:b w:val="0"/>
-                <w:i w:val="0"/>
-                <w:smallCaps w:val="0"/>
-                <w:strike w:val="0"/>
-                <w:color w:val="000000"/>
-                <w:sz w:val="18"/>
-                <w:szCs w:val="18"/>
-                <w:u w:val="none"/>
-                <w:shd w:fill="auto" w:val="clear"/>
-                <w:vertAlign w:val="baseline"/>
-              </w:rPr>
-            </w:pPr>
-            <w:r>
-              <w:rPr>
-                <w:rFonts w:ascii="Arial" w:cs="Arial" w:eastAsia="Arial" w:hAnsi="Arial"/>
-                <w:b w:val="0"/>
-                <w:i w:val="0"/>
-                <w:smallCaps w:val="0"/>
-                <w:strike w:val="0"/>
-                <w:color w:val="000000"/>
-                <w:sz w:val="18"/>
-                <w:szCs w:val="18"/>
-                <w:u w:val="none"/>
-                <w:shd w:fill="auto" w:val="clear"/>
-                <w:vertAlign w:val="baseline"/>
+                <w:color w:val="000000"/>
+              </w:rPr>
+            </w:pPr>
+            <w:r>
+              <w:rPr>
+                <w:color w:val="000000"/>
                 <w:rtl w:val="0"/>
               </w:rPr>
               <w:t xml:space="preserve">{{tax}}</w:t>
@@ -2819,7 +2134,7 @@
         <w:tc>
           <w:tcPr>
             <w:tcBorders>
-              <w:right w:color="a6a6a6" w:space="0" w:sz="4" w:val="single"/>
+              <w:right w:color="ffffff" w:space="0" w:sz="4" w:val="single"/>
             </w:tcBorders>
           </w:tcPr>
           <w:p>
@@ -2839,22 +2154,18 @@
         <w:tc>
           <w:tcPr>
             <w:tcBorders>
-              <w:top w:color="a6a6a6" w:space="0" w:sz="4" w:val="single"/>
-              <w:left w:color="a6a6a6" w:space="0" w:sz="4" w:val="single"/>
-              <w:bottom w:color="a6a6a6" w:space="0" w:sz="4" w:val="single"/>
-              <w:right w:color="a6a6a6" w:space="0" w:sz="4" w:val="single"/>
-            </w:tcBorders>
-            <w:tcMar>
-              <w:left w:w="216.0" w:type="dxa"/>
-              <w:right w:w="216.0" w:type="dxa"/>
-            </w:tcMar>
-          </w:tcPr>
-          <w:p>
-            <w:pPr>
-              <w:keepNext w:val="0"/>
-              <w:keepLines w:val="0"/>
-              <w:pageBreakBefore w:val="0"/>
-              <w:widowControl w:val="1"/>
+              <w:top w:color="ffffff" w:space="0" w:sz="4" w:val="single"/>
+              <w:left w:color="ffffff" w:space="0" w:sz="4" w:val="single"/>
+              <w:bottom w:color="ffffff" w:space="0" w:sz="4" w:val="single"/>
+              <w:right w:color="ffffff" w:space="0" w:sz="4" w:val="single"/>
+            </w:tcBorders>
+            <w:tcMar>
+              <w:left w:w="216.0" w:type="dxa"/>
+              <w:right w:w="216.0" w:type="dxa"/>
+            </w:tcMar>
+          </w:tcPr>
+          <w:p>
+            <w:pPr>
               <w:pBdr>
                 <w:top w:space="0" w:sz="0" w:val="nil"/>
                 <w:left w:space="0" w:sz="0" w:val="nil"/>
@@ -2862,37 +2173,15 @@
                 <w:right w:space="0" w:sz="0" w:val="nil"/>
                 <w:between w:space="0" w:sz="0" w:val="nil"/>
               </w:pBdr>
-              <w:shd w:fill="auto" w:val="clear"/>
-              <w:spacing w:after="0" w:before="0" w:line="264" w:lineRule="auto"/>
-              <w:ind w:left="0" w:right="0" w:firstLine="0"/>
+              <w:spacing w:line="264" w:lineRule="auto"/>
               <w:jc w:val="right"/>
               <w:rPr>
-                <w:rFonts w:ascii="Arial" w:cs="Arial" w:eastAsia="Arial" w:hAnsi="Arial"/>
-                <w:b w:val="0"/>
-                <w:i w:val="0"/>
-                <w:smallCaps w:val="0"/>
-                <w:strike w:val="0"/>
-                <w:color w:val="000000"/>
-                <w:sz w:val="18"/>
-                <w:szCs w:val="18"/>
-                <w:u w:val="none"/>
-                <w:shd w:fill="auto" w:val="clear"/>
-                <w:vertAlign w:val="baseline"/>
-              </w:rPr>
-            </w:pPr>
-            <w:r>
-              <w:rPr>
-                <w:rFonts w:ascii="Arial" w:cs="Arial" w:eastAsia="Arial" w:hAnsi="Arial"/>
-                <w:b w:val="0"/>
-                <w:i w:val="0"/>
-                <w:smallCaps w:val="0"/>
-                <w:strike w:val="0"/>
-                <w:color w:val="000000"/>
-                <w:sz w:val="18"/>
-                <w:szCs w:val="18"/>
-                <w:u w:val="none"/>
-                <w:shd w:fill="auto" w:val="clear"/>
-                <w:vertAlign w:val="baseline"/>
+                <w:color w:val="000000"/>
+              </w:rPr>
+            </w:pPr>
+            <w:r>
+              <w:rPr>
+                <w:color w:val="000000"/>
                 <w:rtl w:val="0"/>
               </w:rPr>
               <w:t xml:space="preserve">{{disc}}</w:t>
@@ -2923,15 +2212,13 @@
         <w:tc>
           <w:tcPr>
             <w:tcBorders>
-              <w:right w:color="a6a6a6" w:space="0" w:sz="4" w:val="single"/>
+              <w:right w:color="ffffff" w:space="0" w:sz="4" w:val="single"/>
             </w:tcBorders>
           </w:tcPr>
           <w:p>
             <w:pPr>
               <w:pStyle w:val="Heading2"/>
-              <w:spacing w:after="0" w:before="0" w:line="264" w:lineRule="auto"/>
-              <w:ind w:left="0" w:right="0" w:firstLine="0"/>
-              <w:jc w:val="right"/>
+              <w:spacing w:line="264" w:lineRule="auto"/>
               <w:rPr/>
             </w:pPr>
             <w:r>
@@ -2945,22 +2232,18 @@
         <w:tc>
           <w:tcPr>
             <w:tcBorders>
-              <w:top w:color="a6a6a6" w:space="0" w:sz="4" w:val="single"/>
-              <w:left w:color="a6a6a6" w:space="0" w:sz="4" w:val="single"/>
-              <w:bottom w:color="a6a6a6" w:space="0" w:sz="4" w:val="single"/>
-              <w:right w:color="a6a6a6" w:space="0" w:sz="4" w:val="single"/>
-            </w:tcBorders>
-            <w:tcMar>
-              <w:left w:w="216.0" w:type="dxa"/>
-              <w:right w:w="216.0" w:type="dxa"/>
-            </w:tcMar>
-          </w:tcPr>
-          <w:p>
-            <w:pPr>
-              <w:keepNext w:val="0"/>
-              <w:keepLines w:val="0"/>
-              <w:pageBreakBefore w:val="0"/>
-              <w:widowControl w:val="1"/>
+              <w:top w:color="ffffff" w:space="0" w:sz="4" w:val="single"/>
+              <w:left w:color="ffffff" w:space="0" w:sz="4" w:val="single"/>
+              <w:bottom w:color="ffffff" w:space="0" w:sz="4" w:val="single"/>
+              <w:right w:color="ffffff" w:space="0" w:sz="4" w:val="single"/>
+            </w:tcBorders>
+            <w:tcMar>
+              <w:left w:w="216.0" w:type="dxa"/>
+              <w:right w:w="216.0" w:type="dxa"/>
+            </w:tcMar>
+          </w:tcPr>
+          <w:p>
+            <w:pPr>
               <w:pBdr>
                 <w:top w:space="0" w:sz="0" w:val="nil"/>
                 <w:left w:space="0" w:sz="0" w:val="nil"/>
@@ -2968,37 +2251,15 @@
                 <w:right w:space="0" w:sz="0" w:val="nil"/>
                 <w:between w:space="0" w:sz="0" w:val="nil"/>
               </w:pBdr>
-              <w:shd w:fill="auto" w:val="clear"/>
-              <w:spacing w:after="0" w:before="0" w:line="264" w:lineRule="auto"/>
-              <w:ind w:left="0" w:right="0" w:firstLine="0"/>
+              <w:spacing w:line="264" w:lineRule="auto"/>
               <w:jc w:val="right"/>
               <w:rPr>
-                <w:rFonts w:ascii="Arial" w:cs="Arial" w:eastAsia="Arial" w:hAnsi="Arial"/>
-                <w:b w:val="0"/>
-                <w:i w:val="0"/>
-                <w:smallCaps w:val="0"/>
-                <w:strike w:val="0"/>
-                <w:color w:val="000000"/>
-                <w:sz w:val="18"/>
-                <w:szCs w:val="18"/>
-                <w:u w:val="none"/>
-                <w:shd w:fill="auto" w:val="clear"/>
-                <w:vertAlign w:val="baseline"/>
-              </w:rPr>
-            </w:pPr>
-            <w:r>
-              <w:rPr>
-                <w:rFonts w:ascii="Arial" w:cs="Arial" w:eastAsia="Arial" w:hAnsi="Arial"/>
-                <w:b w:val="0"/>
-                <w:i w:val="0"/>
-                <w:smallCaps w:val="0"/>
-                <w:strike w:val="0"/>
-                <w:color w:val="000000"/>
-                <w:sz w:val="18"/>
-                <w:szCs w:val="18"/>
-                <w:u w:val="none"/>
-                <w:shd w:fill="auto" w:val="clear"/>
-                <w:vertAlign w:val="baseline"/>
+                <w:color w:val="000000"/>
+              </w:rPr>
+            </w:pPr>
+            <w:r>
+              <w:rPr>
+                <w:color w:val="000000"/>
                 <w:rtl w:val="0"/>
               </w:rPr>
               <w:t xml:space="preserve">{{total}}</w:t>
@@ -3009,10 +2270,6 @@
     </w:tbl>
     <w:p>
       <w:pPr>
-        <w:keepNext w:val="0"/>
-        <w:keepLines w:val="0"/>
-        <w:pageBreakBefore w:val="0"/>
-        <w:widowControl w:val="1"/>
         <w:pBdr>
           <w:top w:space="0" w:sz="0" w:val="nil"/>
           <w:left w:space="0" w:sz="0" w:val="nil"/>
@@ -3020,22 +2277,9 @@
           <w:right w:space="0" w:sz="0" w:val="nil"/>
           <w:between w:space="0" w:sz="0" w:val="nil"/>
         </w:pBdr>
-        <w:shd w:fill="auto" w:val="clear"/>
-        <w:spacing w:after="0" w:before="240" w:line="264" w:lineRule="auto"/>
-        <w:ind w:left="0" w:right="0" w:firstLine="0"/>
-        <w:jc w:val="left"/>
+        <w:spacing w:before="240" w:lineRule="auto"/>
         <w:rPr>
-          <w:rFonts w:ascii="Arial" w:cs="Arial" w:eastAsia="Arial" w:hAnsi="Arial"/>
-          <w:b w:val="0"/>
-          <w:i w:val="0"/>
-          <w:smallCaps w:val="0"/>
-          <w:strike w:val="0"/>
           <w:color w:val="000000"/>
-          <w:sz w:val="18"/>
-          <w:szCs w:val="18"/>
-          <w:u w:val="none"/>
-          <w:shd w:fill="auto" w:val="clear"/>
-          <w:vertAlign w:val="baseline"/>
         </w:rPr>
       </w:pPr>
       <w:r>
@@ -3046,10 +2290,6 @@
     </w:p>
     <w:p>
       <w:pPr>
-        <w:keepNext w:val="0"/>
-        <w:keepLines w:val="0"/>
-        <w:pageBreakBefore w:val="0"/>
-        <w:widowControl w:val="1"/>
         <w:pBdr>
           <w:top w:space="0" w:sz="0" w:val="nil"/>
           <w:left w:space="0" w:sz="0" w:val="nil"/>
@@ -3057,37 +2297,13 @@
           <w:right w:space="0" w:sz="0" w:val="nil"/>
           <w:between w:space="0" w:sz="0" w:val="nil"/>
         </w:pBdr>
-        <w:shd w:fill="auto" w:val="clear"/>
-        <w:spacing w:after="0" w:before="0" w:line="264" w:lineRule="auto"/>
-        <w:ind w:left="0" w:right="0" w:firstLine="0"/>
-        <w:jc w:val="left"/>
         <w:rPr>
-          <w:rFonts w:ascii="Arial" w:cs="Arial" w:eastAsia="Arial" w:hAnsi="Arial"/>
-          <w:b w:val="0"/>
-          <w:i w:val="0"/>
-          <w:smallCaps w:val="0"/>
-          <w:strike w:val="0"/>
           <w:color w:val="000000"/>
-          <w:sz w:val="18"/>
-          <w:szCs w:val="18"/>
-          <w:u w:val="none"/>
-          <w:shd w:fill="auto" w:val="clear"/>
-          <w:vertAlign w:val="baseline"/>
         </w:rPr>
       </w:pPr>
       <w:r>
         <w:rPr>
-          <w:rFonts w:ascii="Arial" w:cs="Arial" w:eastAsia="Arial" w:hAnsi="Arial"/>
-          <w:b w:val="0"/>
-          <w:i w:val="0"/>
-          <w:smallCaps w:val="0"/>
-          <w:strike w:val="0"/>
           <w:color w:val="000000"/>
-          <w:sz w:val="18"/>
-          <w:szCs w:val="18"/>
-          <w:u w:val="none"/>
-          <w:shd w:fill="auto" w:val="clear"/>
-          <w:vertAlign w:val="baseline"/>
           <w:rtl w:val="0"/>
         </w:rPr>
         <w:t xml:space="preserve">Make all checks payable to {{c_name}}</w:t>
@@ -3095,10 +2311,6 @@
     </w:p>
     <w:p>
       <w:pPr>
-        <w:keepNext w:val="0"/>
-        <w:keepLines w:val="0"/>
-        <w:pageBreakBefore w:val="0"/>
-        <w:widowControl w:val="1"/>
         <w:pBdr>
           <w:top w:space="0" w:sz="0" w:val="nil"/>
           <w:left w:space="0" w:sz="0" w:val="nil"/>
@@ -3106,37 +2318,13 @@
           <w:right w:space="0" w:sz="0" w:val="nil"/>
           <w:between w:space="0" w:sz="0" w:val="nil"/>
         </w:pBdr>
-        <w:shd w:fill="auto" w:val="clear"/>
-        <w:spacing w:after="0" w:before="0" w:line="264" w:lineRule="auto"/>
-        <w:ind w:left="0" w:right="0" w:firstLine="0"/>
-        <w:jc w:val="left"/>
         <w:rPr>
-          <w:rFonts w:ascii="Arial" w:cs="Arial" w:eastAsia="Arial" w:hAnsi="Arial"/>
-          <w:b w:val="0"/>
-          <w:i w:val="0"/>
-          <w:smallCaps w:val="0"/>
-          <w:strike w:val="0"/>
           <w:color w:val="000000"/>
-          <w:sz w:val="18"/>
-          <w:szCs w:val="18"/>
-          <w:u w:val="none"/>
-          <w:shd w:fill="auto" w:val="clear"/>
-          <w:vertAlign w:val="baseline"/>
         </w:rPr>
       </w:pPr>
       <w:r>
         <w:rPr>
-          <w:rFonts w:ascii="Arial" w:cs="Arial" w:eastAsia="Arial" w:hAnsi="Arial"/>
-          <w:b w:val="0"/>
-          <w:i w:val="0"/>
-          <w:smallCaps w:val="0"/>
-          <w:strike w:val="0"/>
           <w:color w:val="000000"/>
-          <w:sz w:val="18"/>
-          <w:szCs w:val="18"/>
-          <w:u w:val="none"/>
-          <w:shd w:fill="auto" w:val="clear"/>
-          <w:vertAlign w:val="baseline"/>
           <w:rtl w:val="0"/>
         </w:rPr>
         <w:t xml:space="preserve">If you have any questions concerning this invoice, contact {{c_phone}}</w:t>
@@ -3144,10 +2332,6 @@
     </w:p>
     <w:p>
       <w:pPr>
-        <w:keepNext w:val="0"/>
-        <w:keepLines w:val="0"/>
-        <w:pageBreakBefore w:val="0"/>
-        <w:widowControl w:val="1"/>
         <w:pBdr>
           <w:top w:space="0" w:sz="0" w:val="nil"/>
           <w:left w:space="0" w:sz="0" w:val="nil"/>
@@ -3155,37 +2339,19 @@
           <w:right w:space="0" w:sz="0" w:val="nil"/>
           <w:between w:space="0" w:sz="0" w:val="nil"/>
         </w:pBdr>
-        <w:shd w:fill="auto" w:val="clear"/>
-        <w:spacing w:after="0" w:before="600" w:line="264" w:lineRule="auto"/>
-        <w:ind w:left="0" w:right="0" w:firstLine="0"/>
+        <w:spacing w:before="600" w:lineRule="auto"/>
         <w:jc w:val="center"/>
         <w:rPr>
-          <w:rFonts w:ascii="Arial" w:cs="Arial" w:eastAsia="Arial" w:hAnsi="Arial"/>
           <w:b w:val="1"/>
-          <w:i w:val="0"/>
           <w:smallCaps w:val="1"/>
-          <w:strike w:val="0"/>
           <w:color w:val="000000"/>
-          <w:sz w:val="18"/>
-          <w:szCs w:val="18"/>
-          <w:u w:val="none"/>
-          <w:shd w:fill="auto" w:val="clear"/>
-          <w:vertAlign w:val="baseline"/>
         </w:rPr>
       </w:pPr>
       <w:r>
         <w:rPr>
-          <w:rFonts w:ascii="Arial" w:cs="Arial" w:eastAsia="Arial" w:hAnsi="Arial"/>
           <w:b w:val="1"/>
-          <w:i w:val="0"/>
           <w:smallCaps w:val="1"/>
-          <w:strike w:val="0"/>
           <w:color w:val="000000"/>
-          <w:sz w:val="18"/>
-          <w:szCs w:val="18"/>
-          <w:u w:val="none"/>
-          <w:shd w:fill="auto" w:val="clear"/>
-          <w:vertAlign w:val="baseline"/>
           <w:rtl w:val="0"/>
         </w:rPr>
         <w:t xml:space="preserve">Thank you for your business!</w:t>
@@ -3208,13 +2374,9 @@
 </file>
 
 <file path=word/footer1.xml><?xml version="1.0" encoding="utf-8"?>
-<w:ftr xmlns:mc="http://schemas.openxmlformats.org/markup-compatibility/2006" xmlns:o="urn:schemas-microsoft-com:office:office" xmlns:r="http://schemas.openxmlformats.org/officeDocument/2006/relationships" xmlns:m="http://schemas.openxmlformats.org/officeDocument/2006/math" xmlns:v="urn:schemas-microsoft-com:vml" xmlns:wp="http://schemas.openxmlformats.org/drawingml/2006/wordprocessingDrawing" xmlns:w10="urn:schemas-microsoft-com:office:word" xmlns:w="http://schemas.openxmlformats.org/wordprocessingml/2006/main" xmlns:wne="http://schemas.microsoft.com/office/word/2006/wordml" xmlns:sl="http://schemas.openxmlformats.org/schemaLibrary/2006/main" xmlns:a="http://schemas.openxmlformats.org/drawingml/2006/main" xmlns:pic="http://schemas.openxmlformats.org/drawingml/2006/picture" xmlns:c="http://schemas.openxmlformats.org/drawingml/2006/chart" xmlns:lc="http://schemas.openxmlformats.org/drawingml/2006/lockedCanvas" xmlns:dgm="http://schemas.openxmlformats.org/drawingml/2006/diagram" xmlns:wps="http://schemas.microsoft.com/office/word/2010/wordprocessingShape" xmlns:wpg="http://schemas.microsoft.com/office/word/2010/wordprocessingGroup" xmlns:w14="http://schemas.microsoft.com/office/word/2010/wordml" xmlns:w15="http://schemas.microsoft.com/office/word/2012/wordml">
+<w:ftr xmlns:mc="http://schemas.openxmlformats.org/markup-compatibility/2006" xmlns:o="urn:schemas-microsoft-com:office:office" xmlns:r="http://schemas.openxmlformats.org/officeDocument/2006/relationships" xmlns:m="http://schemas.openxmlformats.org/officeDocument/2006/math" xmlns:v="urn:schemas-microsoft-com:vml" xmlns:wp="http://schemas.openxmlformats.org/drawingml/2006/wordprocessingDrawing" xmlns:w10="urn:schemas-microsoft-com:office:word" xmlns:w="http://schemas.openxmlformats.org/wordprocessingml/2006/main" xmlns:wne="http://schemas.microsoft.com/office/word/2006/wordml" xmlns:sl="http://schemas.openxmlformats.org/schemaLibrary/2006/main" xmlns:a="http://schemas.openxmlformats.org/drawingml/2006/main" xmlns:pic="http://schemas.openxmlformats.org/drawingml/2006/picture" xmlns:c="http://schemas.openxmlformats.org/drawingml/2006/chart" xmlns:lc="http://schemas.openxmlformats.org/drawingml/2006/lockedCanvas" xmlns:dgm="http://schemas.openxmlformats.org/drawingml/2006/diagram" xmlns:wps="http://schemas.microsoft.com/office/word/2010/wordprocessingShape" xmlns:wpg="http://schemas.microsoft.com/office/word/2010/wordprocessingGroup" xmlns:w14="http://schemas.microsoft.com/office/word/2010/wordml" xmlns:w15="http://schemas.microsoft.com/office/word/2012/wordml" xmlns:w16="http://schemas.microsoft.com/office/word/2018/wordml" xmlns:w16cex="http://schemas.microsoft.com/office/word/2018/wordml/cex" xmlns:w16cid="http://schemas.microsoft.com/office/word/2016/wordml/cid" xmlns="http://schemas.microsoft.com/office/tasks/2019/documenttasks" xmlns:cr="http://schemas.microsoft.com/office/comments/2020/reactions">
   <w:p>
     <w:pPr>
-      <w:keepNext w:val="0"/>
-      <w:keepLines w:val="0"/>
-      <w:pageBreakBefore w:val="0"/>
-      <w:widowControl w:val="1"/>
       <w:pBdr>
         <w:top w:space="0" w:sz="0" w:val="nil"/>
         <w:left w:space="0" w:sz="0" w:val="nil"/>
@@ -3222,22 +2384,9 @@
         <w:right w:space="0" w:sz="0" w:val="nil"/>
         <w:between w:space="0" w:sz="0" w:val="nil"/>
       </w:pBdr>
-      <w:shd w:fill="auto" w:val="clear"/>
-      <w:spacing w:after="0" w:before="0" w:line="240" w:lineRule="auto"/>
-      <w:ind w:left="0" w:right="0" w:firstLine="0"/>
-      <w:jc w:val="left"/>
+      <w:spacing w:line="240" w:lineRule="auto"/>
       <w:rPr>
-        <w:rFonts w:ascii="Arial" w:cs="Arial" w:eastAsia="Arial" w:hAnsi="Arial"/>
-        <w:b w:val="0"/>
-        <w:i w:val="0"/>
-        <w:smallCaps w:val="0"/>
-        <w:strike w:val="0"/>
         <w:color w:val="000000"/>
-        <w:sz w:val="18"/>
-        <w:szCs w:val="18"/>
-        <w:u w:val="none"/>
-        <w:shd w:fill="auto" w:val="clear"/>
-        <w:vertAlign w:val="baseline"/>
       </w:rPr>
     </w:pPr>
     <w:r>
@@ -3250,13 +2399,9 @@
 </file>
 
 <file path=word/footer2.xml><?xml version="1.0" encoding="utf-8"?>
-<w:ftr xmlns:mc="http://schemas.openxmlformats.org/markup-compatibility/2006" xmlns:o="urn:schemas-microsoft-com:office:office" xmlns:r="http://schemas.openxmlformats.org/officeDocument/2006/relationships" xmlns:m="http://schemas.openxmlformats.org/officeDocument/2006/math" xmlns:v="urn:schemas-microsoft-com:vml" xmlns:wp="http://schemas.openxmlformats.org/drawingml/2006/wordprocessingDrawing" xmlns:w10="urn:schemas-microsoft-com:office:word" xmlns:w="http://schemas.openxmlformats.org/wordprocessingml/2006/main" xmlns:wne="http://schemas.microsoft.com/office/word/2006/wordml" xmlns:sl="http://schemas.openxmlformats.org/schemaLibrary/2006/main" xmlns:a="http://schemas.openxmlformats.org/drawingml/2006/main" xmlns:pic="http://schemas.openxmlformats.org/drawingml/2006/picture" xmlns:c="http://schemas.openxmlformats.org/drawingml/2006/chart" xmlns:lc="http://schemas.openxmlformats.org/drawingml/2006/lockedCanvas" xmlns:dgm="http://schemas.openxmlformats.org/drawingml/2006/diagram" xmlns:wps="http://schemas.microsoft.com/office/word/2010/wordprocessingShape" xmlns:wpg="http://schemas.microsoft.com/office/word/2010/wordprocessingGroup" xmlns:w14="http://schemas.microsoft.com/office/word/2010/wordml" xmlns:w15="http://schemas.microsoft.com/office/word/2012/wordml">
+<w:ftr xmlns:mc="http://schemas.openxmlformats.org/markup-compatibility/2006" xmlns:o="urn:schemas-microsoft-com:office:office" xmlns:r="http://schemas.openxmlformats.org/officeDocument/2006/relationships" xmlns:m="http://schemas.openxmlformats.org/officeDocument/2006/math" xmlns:v="urn:schemas-microsoft-com:vml" xmlns:wp="http://schemas.openxmlformats.org/drawingml/2006/wordprocessingDrawing" xmlns:w10="urn:schemas-microsoft-com:office:word" xmlns:w="http://schemas.openxmlformats.org/wordprocessingml/2006/main" xmlns:wne="http://schemas.microsoft.com/office/word/2006/wordml" xmlns:sl="http://schemas.openxmlformats.org/schemaLibrary/2006/main" xmlns:a="http://schemas.openxmlformats.org/drawingml/2006/main" xmlns:pic="http://schemas.openxmlformats.org/drawingml/2006/picture" xmlns:c="http://schemas.openxmlformats.org/drawingml/2006/chart" xmlns:lc="http://schemas.openxmlformats.org/drawingml/2006/lockedCanvas" xmlns:dgm="http://schemas.openxmlformats.org/drawingml/2006/diagram" xmlns:wps="http://schemas.microsoft.com/office/word/2010/wordprocessingShape" xmlns:wpg="http://schemas.microsoft.com/office/word/2010/wordprocessingGroup" xmlns:w14="http://schemas.microsoft.com/office/word/2010/wordml" xmlns:w15="http://schemas.microsoft.com/office/word/2012/wordml" xmlns:w16="http://schemas.microsoft.com/office/word/2018/wordml" xmlns:w16cex="http://schemas.microsoft.com/office/word/2018/wordml/cex" xmlns:w16cid="http://schemas.microsoft.com/office/word/2016/wordml/cid" xmlns="http://schemas.microsoft.com/office/tasks/2019/documenttasks" xmlns:cr="http://schemas.microsoft.com/office/comments/2020/reactions">
   <w:p>
     <w:pPr>
-      <w:keepNext w:val="0"/>
-      <w:keepLines w:val="0"/>
-      <w:pageBreakBefore w:val="0"/>
-      <w:widowControl w:val="1"/>
       <w:pBdr>
         <w:top w:space="0" w:sz="0" w:val="nil"/>
         <w:left w:space="0" w:sz="0" w:val="nil"/>
@@ -3264,79 +2409,14 @@
         <w:right w:space="0" w:sz="0" w:val="nil"/>
         <w:between w:space="0" w:sz="0" w:val="nil"/>
       </w:pBdr>
-      <w:shd w:fill="auto" w:val="clear"/>
-      <w:spacing w:after="0" w:before="0" w:line="240" w:lineRule="auto"/>
-      <w:ind w:left="0" w:right="0" w:firstLine="0"/>
-      <w:jc w:val="left"/>
+      <w:spacing w:line="240" w:lineRule="auto"/>
       <w:rPr>
-        <w:rFonts w:ascii="Arial" w:cs="Arial" w:eastAsia="Arial" w:hAnsi="Arial"/>
-        <w:b w:val="0"/>
-        <w:i w:val="0"/>
-        <w:smallCaps w:val="0"/>
-        <w:strike w:val="0"/>
         <w:color w:val="000000"/>
-        <w:sz w:val="18"/>
-        <w:szCs w:val="18"/>
-        <w:u w:val="none"/>
-        <w:shd w:fill="auto" w:val="clear"/>
-        <w:vertAlign w:val="baseline"/>
       </w:rPr>
     </w:pPr>
     <w:r>
       <w:rPr>
-        <w:rtl w:val="0"/>
-      </w:rPr>
-    </w:r>
-  </w:p>
-</w:ftr>
-</file>
-
-<file path=word/footer3.xml><?xml version="1.0" encoding="utf-8"?>
-<w:ftr xmlns:mc="http://schemas.openxmlformats.org/markup-compatibility/2006" xmlns:o="urn:schemas-microsoft-com:office:office" xmlns:r="http://schemas.openxmlformats.org/officeDocument/2006/relationships" xmlns:m="http://schemas.openxmlformats.org/officeDocument/2006/math" xmlns:v="urn:schemas-microsoft-com:vml" xmlns:wp="http://schemas.openxmlformats.org/drawingml/2006/wordprocessingDrawing" xmlns:w10="urn:schemas-microsoft-com:office:word" xmlns:w="http://schemas.openxmlformats.org/wordprocessingml/2006/main" xmlns:wne="http://schemas.microsoft.com/office/word/2006/wordml" xmlns:sl="http://schemas.openxmlformats.org/schemaLibrary/2006/main" xmlns:a="http://schemas.openxmlformats.org/drawingml/2006/main" xmlns:pic="http://schemas.openxmlformats.org/drawingml/2006/picture" xmlns:c="http://schemas.openxmlformats.org/drawingml/2006/chart" xmlns:lc="http://schemas.openxmlformats.org/drawingml/2006/lockedCanvas" xmlns:dgm="http://schemas.openxmlformats.org/drawingml/2006/diagram" xmlns:wps="http://schemas.microsoft.com/office/word/2010/wordprocessingShape" xmlns:wpg="http://schemas.microsoft.com/office/word/2010/wordprocessingGroup" xmlns:w14="http://schemas.microsoft.com/office/word/2010/wordml" xmlns:w15="http://schemas.microsoft.com/office/word/2012/wordml">
-  <w:p>
-    <w:pPr>
-      <w:keepNext w:val="0"/>
-      <w:keepLines w:val="0"/>
-      <w:pageBreakBefore w:val="0"/>
-      <w:widowControl w:val="1"/>
-      <w:pBdr>
-        <w:top w:space="0" w:sz="0" w:val="nil"/>
-        <w:left w:space="0" w:sz="0" w:val="nil"/>
-        <w:bottom w:space="0" w:sz="0" w:val="nil"/>
-        <w:right w:space="0" w:sz="0" w:val="nil"/>
-        <w:between w:space="0" w:sz="0" w:val="nil"/>
-      </w:pBdr>
-      <w:shd w:fill="auto" w:val="clear"/>
-      <w:spacing w:after="0" w:before="0" w:line="240" w:lineRule="auto"/>
-      <w:ind w:left="0" w:right="0" w:firstLine="0"/>
-      <w:jc w:val="left"/>
-      <w:rPr>
-        <w:rFonts w:ascii="Arial" w:cs="Arial" w:eastAsia="Arial" w:hAnsi="Arial"/>
-        <w:b w:val="0"/>
-        <w:i w:val="0"/>
-        <w:smallCaps w:val="0"/>
-        <w:strike w:val="0"/>
         <w:color w:val="000000"/>
-        <w:sz w:val="18"/>
-        <w:szCs w:val="18"/>
-        <w:u w:val="none"/>
-        <w:shd w:fill="auto" w:val="clear"/>
-        <w:vertAlign w:val="baseline"/>
-      </w:rPr>
-    </w:pPr>
-    <w:r>
-      <w:rPr>
-        <w:rFonts w:ascii="Arial" w:cs="Arial" w:eastAsia="Arial" w:hAnsi="Arial"/>
-        <w:b w:val="0"/>
-        <w:i w:val="0"/>
-        <w:smallCaps w:val="0"/>
-        <w:strike w:val="0"/>
-        <w:color w:val="000000"/>
-        <w:sz w:val="18"/>
-        <w:szCs w:val="18"/>
-        <w:u w:val="none"/>
-        <w:shd w:fill="auto" w:val="clear"/>
-        <w:vertAlign w:val="baseline"/>
       </w:rPr>
       <w:fldChar w:fldCharType="begin"/>
       <w:instrText xml:space="preserve">PAGE</w:instrText>
@@ -3352,14 +2432,10 @@
 </w:ftr>
 </file>
 
-<file path=word/header1.xml><?xml version="1.0" encoding="utf-8"?>
-<w:hdr xmlns:mc="http://schemas.openxmlformats.org/markup-compatibility/2006" xmlns:o="urn:schemas-microsoft-com:office:office" xmlns:r="http://schemas.openxmlformats.org/officeDocument/2006/relationships" xmlns:m="http://schemas.openxmlformats.org/officeDocument/2006/math" xmlns:v="urn:schemas-microsoft-com:vml" xmlns:wp="http://schemas.openxmlformats.org/drawingml/2006/wordprocessingDrawing" xmlns:w10="urn:schemas-microsoft-com:office:word" xmlns:w="http://schemas.openxmlformats.org/wordprocessingml/2006/main" xmlns:wne="http://schemas.microsoft.com/office/word/2006/wordml" xmlns:sl="http://schemas.openxmlformats.org/schemaLibrary/2006/main" xmlns:a="http://schemas.openxmlformats.org/drawingml/2006/main" xmlns:pic="http://schemas.openxmlformats.org/drawingml/2006/picture" xmlns:c="http://schemas.openxmlformats.org/drawingml/2006/chart" xmlns:lc="http://schemas.openxmlformats.org/drawingml/2006/lockedCanvas" xmlns:dgm="http://schemas.openxmlformats.org/drawingml/2006/diagram" xmlns:wps="http://schemas.microsoft.com/office/word/2010/wordprocessingShape" xmlns:wpg="http://schemas.microsoft.com/office/word/2010/wordprocessingGroup" xmlns:w14="http://schemas.microsoft.com/office/word/2010/wordml" xmlns:w15="http://schemas.microsoft.com/office/word/2012/wordml">
+<file path=word/footer3.xml><?xml version="1.0" encoding="utf-8"?>
+<w:ftr xmlns:mc="http://schemas.openxmlformats.org/markup-compatibility/2006" xmlns:o="urn:schemas-microsoft-com:office:office" xmlns:r="http://schemas.openxmlformats.org/officeDocument/2006/relationships" xmlns:m="http://schemas.openxmlformats.org/officeDocument/2006/math" xmlns:v="urn:schemas-microsoft-com:vml" xmlns:wp="http://schemas.openxmlformats.org/drawingml/2006/wordprocessingDrawing" xmlns:w10="urn:schemas-microsoft-com:office:word" xmlns:w="http://schemas.openxmlformats.org/wordprocessingml/2006/main" xmlns:wne="http://schemas.microsoft.com/office/word/2006/wordml" xmlns:sl="http://schemas.openxmlformats.org/schemaLibrary/2006/main" xmlns:a="http://schemas.openxmlformats.org/drawingml/2006/main" xmlns:pic="http://schemas.openxmlformats.org/drawingml/2006/picture" xmlns:c="http://schemas.openxmlformats.org/drawingml/2006/chart" xmlns:lc="http://schemas.openxmlformats.org/drawingml/2006/lockedCanvas" xmlns:dgm="http://schemas.openxmlformats.org/drawingml/2006/diagram" xmlns:wps="http://schemas.microsoft.com/office/word/2010/wordprocessingShape" xmlns:wpg="http://schemas.microsoft.com/office/word/2010/wordprocessingGroup" xmlns:w14="http://schemas.microsoft.com/office/word/2010/wordml" xmlns:w15="http://schemas.microsoft.com/office/word/2012/wordml" xmlns:w16="http://schemas.microsoft.com/office/word/2018/wordml" xmlns:w16cex="http://schemas.microsoft.com/office/word/2018/wordml/cex" xmlns:w16cid="http://schemas.microsoft.com/office/word/2016/wordml/cid" xmlns="http://schemas.microsoft.com/office/tasks/2019/documenttasks" xmlns:cr="http://schemas.microsoft.com/office/comments/2020/reactions">
   <w:p>
     <w:pPr>
-      <w:keepNext w:val="0"/>
-      <w:keepLines w:val="0"/>
-      <w:pageBreakBefore w:val="0"/>
-      <w:widowControl w:val="1"/>
       <w:pBdr>
         <w:top w:space="0" w:sz="0" w:val="nil"/>
         <w:left w:space="0" w:sz="0" w:val="nil"/>
@@ -3367,22 +2443,34 @@
         <w:right w:space="0" w:sz="0" w:val="nil"/>
         <w:between w:space="0" w:sz="0" w:val="nil"/>
       </w:pBdr>
-      <w:shd w:fill="auto" w:val="clear"/>
-      <w:spacing w:after="0" w:before="0" w:line="240" w:lineRule="auto"/>
-      <w:ind w:left="0" w:right="0" w:firstLine="0"/>
-      <w:jc w:val="left"/>
+      <w:spacing w:line="240" w:lineRule="auto"/>
       <w:rPr>
-        <w:rFonts w:ascii="Arial" w:cs="Arial" w:eastAsia="Arial" w:hAnsi="Arial"/>
-        <w:b w:val="0"/>
-        <w:i w:val="0"/>
-        <w:smallCaps w:val="0"/>
-        <w:strike w:val="0"/>
         <w:color w:val="000000"/>
-        <w:sz w:val="18"/>
-        <w:szCs w:val="18"/>
-        <w:u w:val="none"/>
-        <w:shd w:fill="auto" w:val="clear"/>
-        <w:vertAlign w:val="baseline"/>
+      </w:rPr>
+    </w:pPr>
+    <w:r>
+      <w:rPr>
+        <w:rtl w:val="0"/>
+      </w:rPr>
+    </w:r>
+  </w:p>
+</w:ftr>
+</file>
+
+<file path=word/header1.xml><?xml version="1.0" encoding="utf-8"?>
+<w:hdr xmlns:mc="http://schemas.openxmlformats.org/markup-compatibility/2006" xmlns:o="urn:schemas-microsoft-com:office:office" xmlns:r="http://schemas.openxmlformats.org/officeDocument/2006/relationships" xmlns:m="http://schemas.openxmlformats.org/officeDocument/2006/math" xmlns:v="urn:schemas-microsoft-com:vml" xmlns:wp="http://schemas.openxmlformats.org/drawingml/2006/wordprocessingDrawing" xmlns:w10="urn:schemas-microsoft-com:office:word" xmlns:w="http://schemas.openxmlformats.org/wordprocessingml/2006/main" xmlns:wne="http://schemas.microsoft.com/office/word/2006/wordml" xmlns:sl="http://schemas.openxmlformats.org/schemaLibrary/2006/main" xmlns:a="http://schemas.openxmlformats.org/drawingml/2006/main" xmlns:pic="http://schemas.openxmlformats.org/drawingml/2006/picture" xmlns:c="http://schemas.openxmlformats.org/drawingml/2006/chart" xmlns:lc="http://schemas.openxmlformats.org/drawingml/2006/lockedCanvas" xmlns:dgm="http://schemas.openxmlformats.org/drawingml/2006/diagram" xmlns:wps="http://schemas.microsoft.com/office/word/2010/wordprocessingShape" xmlns:wpg="http://schemas.microsoft.com/office/word/2010/wordprocessingGroup" xmlns:w14="http://schemas.microsoft.com/office/word/2010/wordml" xmlns:w15="http://schemas.microsoft.com/office/word/2012/wordml" xmlns:w16="http://schemas.microsoft.com/office/word/2018/wordml" xmlns:w16cex="http://schemas.microsoft.com/office/word/2018/wordml/cex" xmlns:w16cid="http://schemas.microsoft.com/office/word/2016/wordml/cid" xmlns="http://schemas.microsoft.com/office/tasks/2019/documenttasks" xmlns:cr="http://schemas.microsoft.com/office/comments/2020/reactions">
+  <w:p>
+    <w:pPr>
+      <w:pBdr>
+        <w:top w:space="0" w:sz="0" w:val="nil"/>
+        <w:left w:space="0" w:sz="0" w:val="nil"/>
+        <w:bottom w:space="0" w:sz="0" w:val="nil"/>
+        <w:right w:space="0" w:sz="0" w:val="nil"/>
+        <w:between w:space="0" w:sz="0" w:val="nil"/>
+      </w:pBdr>
+      <w:spacing w:line="240" w:lineRule="auto"/>
+      <w:rPr>
+        <w:color w:val="000000"/>
       </w:rPr>
     </w:pPr>
     <w:r>
@@ -3395,13 +2483,9 @@
 </file>
 
 <file path=word/header2.xml><?xml version="1.0" encoding="utf-8"?>
-<w:hdr xmlns:mc="http://schemas.openxmlformats.org/markup-compatibility/2006" xmlns:o="urn:schemas-microsoft-com:office:office" xmlns:r="http://schemas.openxmlformats.org/officeDocument/2006/relationships" xmlns:m="http://schemas.openxmlformats.org/officeDocument/2006/math" xmlns:v="urn:schemas-microsoft-com:vml" xmlns:wp="http://schemas.openxmlformats.org/drawingml/2006/wordprocessingDrawing" xmlns:w10="urn:schemas-microsoft-com:office:word" xmlns:w="http://schemas.openxmlformats.org/wordprocessingml/2006/main" xmlns:wne="http://schemas.microsoft.com/office/word/2006/wordml" xmlns:sl="http://schemas.openxmlformats.org/schemaLibrary/2006/main" xmlns:a="http://schemas.openxmlformats.org/drawingml/2006/main" xmlns:pic="http://schemas.openxmlformats.org/drawingml/2006/picture" xmlns:c="http://schemas.openxmlformats.org/drawingml/2006/chart" xmlns:lc="http://schemas.openxmlformats.org/drawingml/2006/lockedCanvas" xmlns:dgm="http://schemas.openxmlformats.org/drawingml/2006/diagram" xmlns:wps="http://schemas.microsoft.com/office/word/2010/wordprocessingShape" xmlns:wpg="http://schemas.microsoft.com/office/word/2010/wordprocessingGroup" xmlns:w14="http://schemas.microsoft.com/office/word/2010/wordml" xmlns:w15="http://schemas.microsoft.com/office/word/2012/wordml">
+<w:hdr xmlns:mc="http://schemas.openxmlformats.org/markup-compatibility/2006" xmlns:o="urn:schemas-microsoft-com:office:office" xmlns:r="http://schemas.openxmlformats.org/officeDocument/2006/relationships" xmlns:m="http://schemas.openxmlformats.org/officeDocument/2006/math" xmlns:v="urn:schemas-microsoft-com:vml" xmlns:wp="http://schemas.openxmlformats.org/drawingml/2006/wordprocessingDrawing" xmlns:w10="urn:schemas-microsoft-com:office:word" xmlns:w="http://schemas.openxmlformats.org/wordprocessingml/2006/main" xmlns:wne="http://schemas.microsoft.com/office/word/2006/wordml" xmlns:sl="http://schemas.openxmlformats.org/schemaLibrary/2006/main" xmlns:a="http://schemas.openxmlformats.org/drawingml/2006/main" xmlns:pic="http://schemas.openxmlformats.org/drawingml/2006/picture" xmlns:c="http://schemas.openxmlformats.org/drawingml/2006/chart" xmlns:lc="http://schemas.openxmlformats.org/drawingml/2006/lockedCanvas" xmlns:dgm="http://schemas.openxmlformats.org/drawingml/2006/diagram" xmlns:wps="http://schemas.microsoft.com/office/word/2010/wordprocessingShape" xmlns:wpg="http://schemas.microsoft.com/office/word/2010/wordprocessingGroup" xmlns:w14="http://schemas.microsoft.com/office/word/2010/wordml" xmlns:w15="http://schemas.microsoft.com/office/word/2012/wordml" xmlns:w16="http://schemas.microsoft.com/office/word/2018/wordml" xmlns:w16cex="http://schemas.microsoft.com/office/word/2018/wordml/cex" xmlns:w16cid="http://schemas.microsoft.com/office/word/2016/wordml/cid" xmlns="http://schemas.microsoft.com/office/tasks/2019/documenttasks" xmlns:cr="http://schemas.microsoft.com/office/comments/2020/reactions">
   <w:p>
     <w:pPr>
-      <w:keepNext w:val="0"/>
-      <w:keepLines w:val="0"/>
-      <w:pageBreakBefore w:val="0"/>
-      <w:widowControl w:val="1"/>
       <w:pBdr>
         <w:top w:space="0" w:sz="0" w:val="nil"/>
         <w:left w:space="0" w:sz="0" w:val="nil"/>
@@ -3409,22 +2493,9 @@
         <w:right w:space="0" w:sz="0" w:val="nil"/>
         <w:between w:space="0" w:sz="0" w:val="nil"/>
       </w:pBdr>
-      <w:shd w:fill="auto" w:val="clear"/>
-      <w:spacing w:after="0" w:before="0" w:line="240" w:lineRule="auto"/>
-      <w:ind w:left="0" w:right="0" w:firstLine="0"/>
-      <w:jc w:val="left"/>
+      <w:spacing w:line="240" w:lineRule="auto"/>
       <w:rPr>
-        <w:rFonts w:ascii="Arial" w:cs="Arial" w:eastAsia="Arial" w:hAnsi="Arial"/>
-        <w:b w:val="0"/>
-        <w:i w:val="0"/>
-        <w:smallCaps w:val="0"/>
-        <w:strike w:val="0"/>
         <w:color w:val="000000"/>
-        <w:sz w:val="18"/>
-        <w:szCs w:val="18"/>
-        <w:u w:val="none"/>
-        <w:shd w:fill="auto" w:val="clear"/>
-        <w:vertAlign w:val="baseline"/>
       </w:rPr>
     </w:pPr>
     <w:r>
@@ -3437,13 +2508,9 @@
 </file>
 
 <file path=word/header3.xml><?xml version="1.0" encoding="utf-8"?>
-<w:hdr xmlns:mc="http://schemas.openxmlformats.org/markup-compatibility/2006" xmlns:o="urn:schemas-microsoft-com:office:office" xmlns:r="http://schemas.openxmlformats.org/officeDocument/2006/relationships" xmlns:m="http://schemas.openxmlformats.org/officeDocument/2006/math" xmlns:v="urn:schemas-microsoft-com:vml" xmlns:wp="http://schemas.openxmlformats.org/drawingml/2006/wordprocessingDrawing" xmlns:w10="urn:schemas-microsoft-com:office:word" xmlns:w="http://schemas.openxmlformats.org/wordprocessingml/2006/main" xmlns:wne="http://schemas.microsoft.com/office/word/2006/wordml" xmlns:sl="http://schemas.openxmlformats.org/schemaLibrary/2006/main" xmlns:a="http://schemas.openxmlformats.org/drawingml/2006/main" xmlns:pic="http://schemas.openxmlformats.org/drawingml/2006/picture" xmlns:c="http://schemas.openxmlformats.org/drawingml/2006/chart" xmlns:lc="http://schemas.openxmlformats.org/drawingml/2006/lockedCanvas" xmlns:dgm="http://schemas.openxmlformats.org/drawingml/2006/diagram" xmlns:wps="http://schemas.microsoft.com/office/word/2010/wordprocessingShape" xmlns:wpg="http://schemas.microsoft.com/office/word/2010/wordprocessingGroup" xmlns:w14="http://schemas.microsoft.com/office/word/2010/wordml" xmlns:w15="http://schemas.microsoft.com/office/word/2012/wordml">
+<w:hdr xmlns:mc="http://schemas.openxmlformats.org/markup-compatibility/2006" xmlns:o="urn:schemas-microsoft-com:office:office" xmlns:r="http://schemas.openxmlformats.org/officeDocument/2006/relationships" xmlns:m="http://schemas.openxmlformats.org/officeDocument/2006/math" xmlns:v="urn:schemas-microsoft-com:vml" xmlns:wp="http://schemas.openxmlformats.org/drawingml/2006/wordprocessingDrawing" xmlns:w10="urn:schemas-microsoft-com:office:word" xmlns:w="http://schemas.openxmlformats.org/wordprocessingml/2006/main" xmlns:wne="http://schemas.microsoft.com/office/word/2006/wordml" xmlns:sl="http://schemas.openxmlformats.org/schemaLibrary/2006/main" xmlns:a="http://schemas.openxmlformats.org/drawingml/2006/main" xmlns:pic="http://schemas.openxmlformats.org/drawingml/2006/picture" xmlns:c="http://schemas.openxmlformats.org/drawingml/2006/chart" xmlns:lc="http://schemas.openxmlformats.org/drawingml/2006/lockedCanvas" xmlns:dgm="http://schemas.openxmlformats.org/drawingml/2006/diagram" xmlns:wps="http://schemas.microsoft.com/office/word/2010/wordprocessingShape" xmlns:wpg="http://schemas.microsoft.com/office/word/2010/wordprocessingGroup" xmlns:w14="http://schemas.microsoft.com/office/word/2010/wordml" xmlns:w15="http://schemas.microsoft.com/office/word/2012/wordml" xmlns:w16="http://schemas.microsoft.com/office/word/2018/wordml" xmlns:w16cex="http://schemas.microsoft.com/office/word/2018/wordml/cex" xmlns:w16cid="http://schemas.microsoft.com/office/word/2016/wordml/cid" xmlns="http://schemas.microsoft.com/office/tasks/2019/documenttasks" xmlns:cr="http://schemas.microsoft.com/office/comments/2020/reactions">
   <w:p>
     <w:pPr>
-      <w:keepNext w:val="0"/>
-      <w:keepLines w:val="0"/>
-      <w:pageBreakBefore w:val="0"/>
-      <w:widowControl w:val="1"/>
       <w:pBdr>
         <w:top w:space="0" w:sz="0" w:val="nil"/>
         <w:left w:space="0" w:sz="0" w:val="nil"/>
@@ -3451,22 +2518,9 @@
         <w:right w:space="0" w:sz="0" w:val="nil"/>
         <w:between w:space="0" w:sz="0" w:val="nil"/>
       </w:pBdr>
-      <w:shd w:fill="auto" w:val="clear"/>
-      <w:spacing w:after="0" w:before="0" w:line="240" w:lineRule="auto"/>
-      <w:ind w:left="0" w:right="0" w:firstLine="0"/>
-      <w:jc w:val="left"/>
+      <w:spacing w:line="240" w:lineRule="auto"/>
       <w:rPr>
-        <w:rFonts w:ascii="Arial" w:cs="Arial" w:eastAsia="Arial" w:hAnsi="Arial"/>
-        <w:b w:val="0"/>
-        <w:i w:val="0"/>
-        <w:smallCaps w:val="0"/>
-        <w:strike w:val="0"/>
         <w:color w:val="000000"/>
-        <w:sz w:val="18"/>
-        <w:szCs w:val="18"/>
-        <w:u w:val="none"/>
-        <w:shd w:fill="auto" w:val="clear"/>
-        <w:vertAlign w:val="baseline"/>
       </w:rPr>
     </w:pPr>
     <w:r>
@@ -3479,11 +2533,11 @@
 </file>
 
 <file path=word/numbering.xml><?xml version="1.0" encoding="utf-8"?>
-<w:numbering xmlns:mc="http://schemas.openxmlformats.org/markup-compatibility/2006" xmlns:o="urn:schemas-microsoft-com:office:office" xmlns:r="http://schemas.openxmlformats.org/officeDocument/2006/relationships" xmlns:m="http://schemas.openxmlformats.org/officeDocument/2006/math" xmlns:v="urn:schemas-microsoft-com:vml" xmlns:wp="http://schemas.openxmlformats.org/drawingml/2006/wordprocessingDrawing" xmlns:w10="urn:schemas-microsoft-com:office:word" xmlns:w="http://schemas.openxmlformats.org/wordprocessingml/2006/main" xmlns:wne="http://schemas.microsoft.com/office/word/2006/wordml" xmlns:sl="http://schemas.openxmlformats.org/schemaLibrary/2006/main" xmlns:a="http://schemas.openxmlformats.org/drawingml/2006/main" xmlns:pic="http://schemas.openxmlformats.org/drawingml/2006/picture" xmlns:c="http://schemas.openxmlformats.org/drawingml/2006/chart" xmlns:lc="http://schemas.openxmlformats.org/drawingml/2006/lockedCanvas" xmlns:dgm="http://schemas.openxmlformats.org/drawingml/2006/diagram" xmlns:wps="http://schemas.microsoft.com/office/word/2010/wordprocessingShape" xmlns:wpg="http://schemas.microsoft.com/office/word/2010/wordprocessingGroup" xmlns:w14="http://schemas.microsoft.com/office/word/2010/wordml" xmlns:w15="http://schemas.microsoft.com/office/word/2012/wordml"/>
+<w:numbering xmlns:mc="http://schemas.openxmlformats.org/markup-compatibility/2006" xmlns:o="urn:schemas-microsoft-com:office:office" xmlns:r="http://schemas.openxmlformats.org/officeDocument/2006/relationships" xmlns:m="http://schemas.openxmlformats.org/officeDocument/2006/math" xmlns:v="urn:schemas-microsoft-com:vml" xmlns:wp="http://schemas.openxmlformats.org/drawingml/2006/wordprocessingDrawing" xmlns:w10="urn:schemas-microsoft-com:office:word" xmlns:w="http://schemas.openxmlformats.org/wordprocessingml/2006/main" xmlns:wne="http://schemas.microsoft.com/office/word/2006/wordml" xmlns:sl="http://schemas.openxmlformats.org/schemaLibrary/2006/main" xmlns:a="http://schemas.openxmlformats.org/drawingml/2006/main" xmlns:pic="http://schemas.openxmlformats.org/drawingml/2006/picture" xmlns:c="http://schemas.openxmlformats.org/drawingml/2006/chart" xmlns:lc="http://schemas.openxmlformats.org/drawingml/2006/lockedCanvas" xmlns:dgm="http://schemas.openxmlformats.org/drawingml/2006/diagram" xmlns:wps="http://schemas.microsoft.com/office/word/2010/wordprocessingShape" xmlns:wpg="http://schemas.microsoft.com/office/word/2010/wordprocessingGroup" xmlns:w14="http://schemas.microsoft.com/office/word/2010/wordml" xmlns:w15="http://schemas.microsoft.com/office/word/2012/wordml" xmlns:w16="http://schemas.microsoft.com/office/word/2018/wordml" xmlns:w16cex="http://schemas.microsoft.com/office/word/2018/wordml/cex" xmlns:w16cid="http://schemas.microsoft.com/office/word/2016/wordml/cid" xmlns="http://schemas.microsoft.com/office/tasks/2019/documenttasks" xmlns:cr="http://schemas.microsoft.com/office/comments/2020/reactions"/>
 </file>
 
 <file path=word/styles.xml><?xml version="1.0" encoding="utf-8"?>
-<w:styles xmlns:mc="http://schemas.openxmlformats.org/markup-compatibility/2006" xmlns:o="urn:schemas-microsoft-com:office:office" xmlns:r="http://schemas.openxmlformats.org/officeDocument/2006/relationships" xmlns:m="http://schemas.openxmlformats.org/officeDocument/2006/math" xmlns:v="urn:schemas-microsoft-com:vml" xmlns:wp="http://schemas.openxmlformats.org/drawingml/2006/wordprocessingDrawing" xmlns:w10="urn:schemas-microsoft-com:office:word" xmlns:w="http://schemas.openxmlformats.org/wordprocessingml/2006/main" xmlns:wne="http://schemas.microsoft.com/office/word/2006/wordml" xmlns:sl="http://schemas.openxmlformats.org/schemaLibrary/2006/main" xmlns:a="http://schemas.openxmlformats.org/drawingml/2006/main" xmlns:pic="http://schemas.openxmlformats.org/drawingml/2006/picture" xmlns:c="http://schemas.openxmlformats.org/drawingml/2006/chart" xmlns:lc="http://schemas.openxmlformats.org/drawingml/2006/lockedCanvas" xmlns:dgm="http://schemas.openxmlformats.org/drawingml/2006/diagram" xmlns:wps="http://schemas.microsoft.com/office/word/2010/wordprocessingShape" xmlns:wpg="http://schemas.microsoft.com/office/word/2010/wordprocessingGroup" xmlns:w14="http://schemas.microsoft.com/office/word/2010/wordml" xmlns:w15="http://schemas.microsoft.com/office/word/2012/wordml">
+<w:styles xmlns:mc="http://schemas.openxmlformats.org/markup-compatibility/2006" xmlns:o="urn:schemas-microsoft-com:office:office" xmlns:r="http://schemas.openxmlformats.org/officeDocument/2006/relationships" xmlns:m="http://schemas.openxmlformats.org/officeDocument/2006/math" xmlns:v="urn:schemas-microsoft-com:vml" xmlns:wp="http://schemas.openxmlformats.org/drawingml/2006/wordprocessingDrawing" xmlns:w10="urn:schemas-microsoft-com:office:word" xmlns:w="http://schemas.openxmlformats.org/wordprocessingml/2006/main" xmlns:wne="http://schemas.microsoft.com/office/word/2006/wordml" xmlns:sl="http://schemas.openxmlformats.org/schemaLibrary/2006/main" xmlns:a="http://schemas.openxmlformats.org/drawingml/2006/main" xmlns:pic="http://schemas.openxmlformats.org/drawingml/2006/picture" xmlns:c="http://schemas.openxmlformats.org/drawingml/2006/chart" xmlns:lc="http://schemas.openxmlformats.org/drawingml/2006/lockedCanvas" xmlns:dgm="http://schemas.openxmlformats.org/drawingml/2006/diagram" xmlns:wps="http://schemas.microsoft.com/office/word/2010/wordprocessingShape" xmlns:wpg="http://schemas.microsoft.com/office/word/2010/wordprocessingGroup" xmlns:w14="http://schemas.microsoft.com/office/word/2010/wordml" xmlns:w15="http://schemas.microsoft.com/office/word/2012/wordml" xmlns:w16="http://schemas.microsoft.com/office/word/2018/wordml" xmlns:w16cex="http://schemas.microsoft.com/office/word/2018/wordml/cex" xmlns:w16cid="http://schemas.microsoft.com/office/word/2016/wordml/cid" xmlns="http://schemas.microsoft.com/office/tasks/2019/documenttasks" xmlns:cr="http://schemas.microsoft.com/office/comments/2020/reactions">
   <w:docDefaults>
     <w:rPrDefault>
       <w:rPr>
@@ -3511,7 +2565,6 @@
     <w:next w:val="Normal"/>
     <w:pPr/>
     <w:rPr>
-      <w:rFonts w:ascii="Arial" w:cs="Arial" w:eastAsia="Arial" w:hAnsi="Arial"/>
       <w:b w:val="1"/>
       <w:sz w:val="24"/>
       <w:szCs w:val="24"/>
@@ -3548,7 +2601,6 @@
       <w:jc w:val="center"/>
     </w:pPr>
     <w:rPr>
-      <w:rFonts w:ascii="Arial" w:cs="Arial" w:eastAsia="Arial" w:hAnsi="Arial"/>
       <w:b w:val="1"/>
       <w:smallCaps w:val="1"/>
     </w:rPr>
@@ -3560,7 +2612,6 @@
     <w:pPr>
       <w:keepNext w:val="1"/>
       <w:keepLines w:val="1"/>
-      <w:pageBreakBefore w:val="0"/>
       <w:spacing w:after="40" w:before="220" w:lineRule="auto"/>
     </w:pPr>
     <w:rPr>
@@ -3576,7 +2627,6 @@
     <w:pPr>
       <w:keepNext w:val="1"/>
       <w:keepLines w:val="1"/>
-      <w:pageBreakBefore w:val="0"/>
       <w:spacing w:after="40" w:before="200" w:lineRule="auto"/>
     </w:pPr>
     <w:rPr>
@@ -3593,7 +2643,6 @@
       <w:jc w:val="right"/>
     </w:pPr>
     <w:rPr>
-      <w:rFonts w:ascii="Arial" w:cs="Arial" w:eastAsia="Arial" w:hAnsi="Arial"/>
       <w:b w:val="1"/>
       <w:smallCaps w:val="1"/>
       <w:color w:val="7f7f7f"/>
@@ -3608,7 +2657,6 @@
     <w:pPr>
       <w:keepNext w:val="1"/>
       <w:keepLines w:val="1"/>
-      <w:pageBreakBefore w:val="0"/>
       <w:spacing w:after="80" w:before="360" w:lineRule="auto"/>
     </w:pPr>
     <w:rPr>
@@ -3621,16 +2669,55 @@
   </w:style>
   <w:style w:type="table" w:styleId="Table1">
     <w:basedOn w:val="TableNormal"/>
+    <w:pPr>
+      <w:spacing w:line="240" w:lineRule="auto"/>
+    </w:pPr>
     <w:tblPr>
       <w:tblStyleRowBandSize w:val="1"/>
       <w:tblStyleColBandSize w:val="1"/>
       <w:tblCellMar>
-        <w:top w:w="0.0" w:type="dxa"/>
+        <w:top w:w="72.0" w:type="dxa"/>
         <w:left w:w="115.0" w:type="dxa"/>
-        <w:bottom w:w="0.0" w:type="dxa"/>
+        <w:bottom w:w="72.0" w:type="dxa"/>
         <w:right w:w="115.0" w:type="dxa"/>
       </w:tblCellMar>
     </w:tblPr>
+    <w:tblStylePr w:type="band1Horz">
+      <w:tcPr/>
+    </w:tblStylePr>
+    <w:tblStylePr w:type="band1Vert">
+      <w:tcPr/>
+    </w:tblStylePr>
+    <w:tblStylePr w:type="band2Horz">
+      <w:tcPr/>
+    </w:tblStylePr>
+    <w:tblStylePr w:type="band2Vert">
+      <w:tcPr/>
+    </w:tblStylePr>
+    <w:tblStylePr w:type="firstCol">
+      <w:tcPr/>
+    </w:tblStylePr>
+    <w:tblStylePr w:type="firstRow">
+      <w:tcPr/>
+    </w:tblStylePr>
+    <w:tblStylePr w:type="lastCol">
+      <w:tcPr/>
+    </w:tblStylePr>
+    <w:tblStylePr w:type="lastRow">
+      <w:tcPr/>
+    </w:tblStylePr>
+    <w:tblStylePr w:type="neCell">
+      <w:tcPr/>
+    </w:tblStylePr>
+    <w:tblStylePr w:type="nwCell">
+      <w:tcPr/>
+    </w:tblStylePr>
+    <w:tblStylePr w:type="seCell">
+      <w:tcPr/>
+    </w:tblStylePr>
+    <w:tblStylePr w:type="swCell">
+      <w:tcPr/>
+    </w:tblStylePr>
   </w:style>
   <w:style w:type="table" w:styleId="Table2">
     <w:basedOn w:val="TableNormal"/>
@@ -3641,15 +2728,18 @@
       <w:tblStyleRowBandSize w:val="1"/>
       <w:tblStyleColBandSize w:val="1"/>
       <w:tblCellMar>
-        <w:top w:w="0.0" w:type="dxa"/>
-        <w:left w:w="0.0" w:type="dxa"/>
-        <w:bottom w:w="0.0" w:type="dxa"/>
-        <w:right w:w="0.0" w:type="dxa"/>
+        <w:top w:w="72.0" w:type="dxa"/>
+        <w:left w:w="115.0" w:type="dxa"/>
+        <w:bottom w:w="72.0" w:type="dxa"/>
+        <w:right w:w="115.0" w:type="dxa"/>
       </w:tblCellMar>
     </w:tblPr>
   </w:style>
   <w:style w:type="table" w:styleId="Table3">
     <w:basedOn w:val="TableNormal"/>
+    <w:pPr>
+      <w:spacing w:line="240" w:lineRule="auto"/>
+    </w:pPr>
     <w:tblPr>
       <w:tblStyleRowBandSize w:val="1"/>
       <w:tblStyleColBandSize w:val="1"/>

</xml_diff>